<commit_message>
Finished load test part 1
</commit_message>
<xml_diff>
--- a/documents/性能测试报告 彭钧涛 李尚真 郭源杰.docx
+++ b/documents/性能测试报告 彭钧涛 李尚真 郭源杰.docx
@@ -647,16 +647,7 @@
                                     <w:sz w:val="64"/>
                                     <w:szCs w:val="64"/>
                                   </w:rPr>
-                                  <w:t>MEETHERE</w:t>
-                                </w:r>
-                                <w:r>
-                                  <w:rPr>
-                                    <w:caps/>
-                                    <w:color w:val="4472C4" w:themeColor="accent1"/>
-                                    <w:sz w:val="64"/>
-                                    <w:szCs w:val="64"/>
-                                  </w:rPr>
-                                  <w:t>场地预约与管理系统性能测试</w:t>
+                                  <w:t>MEETHERE场地预约与管理系统性能测试</w:t>
                                 </w:r>
                                 <w:r>
                                   <w:rPr>
@@ -711,16 +702,7 @@
                               <w:sz w:val="64"/>
                               <w:szCs w:val="64"/>
                             </w:rPr>
-                            <w:t>MEETHERE</w:t>
-                          </w:r>
-                          <w:r>
-                            <w:rPr>
-                              <w:caps/>
-                              <w:color w:val="4472C4" w:themeColor="accent1"/>
-                              <w:sz w:val="64"/>
-                              <w:szCs w:val="64"/>
-                            </w:rPr>
-                            <w:t>场地预约与管理系统性能测试</w:t>
+                            <w:t>MEETHERE场地预约与管理系统性能测试</w:t>
                           </w:r>
                           <w:r>
                             <w:rPr>
@@ -5731,32 +5713,17 @@
           <w:szCs w:val="30"/>
         </w:rPr>
       </w:pPr>
-      <w:r>
-        <w:fldChar w:fldCharType="begin"/>
-      </w:r>
-      <w:r>
-        <w:instrText xml:space="preserve"> TOC \h \z \c "Table" </w:instrText>
-      </w:r>
-      <w:r>
-        <w:fldChar w:fldCharType="separate"/>
-      </w:r>
-      <w:r>
-        <w:rPr>
-          <w:rFonts w:hint="eastAsia"/>
-          <w:b/>
-          <w:bCs/>
-          <w:noProof/>
-        </w:rPr>
-        <w:t>未找到图形项目表。</w:t>
-      </w:r>
-      <w:r>
-        <w:rPr>
-          <w:b/>
-          <w:bCs/>
-          <w:noProof/>
-        </w:rPr>
-        <w:fldChar w:fldCharType="end"/>
-      </w:r>
+      <w:fldSimple w:instr=" TOC \h \z \c &quot;Table&quot; ">
+        <w:r>
+          <w:rPr>
+            <w:rFonts w:hint="eastAsia"/>
+            <w:b/>
+            <w:bCs/>
+            <w:noProof/>
+          </w:rPr>
+          <w:t>未找到图形项目表。</w:t>
+        </w:r>
+      </w:fldSimple>
       <w:r>
         <w:br w:type="page"/>
       </w:r>
@@ -5985,11 +5952,6 @@
             <w:tcW w:w="6174" w:type="dxa"/>
           </w:tcPr>
           <w:p>
-            <w:pPr>
-              <w:rPr>
-                <w:rFonts w:hint="eastAsia"/>
-              </w:rPr>
-            </w:pPr>
             <w:r>
               <w:rPr>
                 <w:rFonts w:hint="eastAsia"/>
@@ -6197,13 +6159,7 @@
               <w:rPr>
                 <w:rFonts w:hint="eastAsia"/>
               </w:rPr>
-              <w:t>部分页面与API响应时间过长，</w:t>
-            </w:r>
-            <w:r>
-              <w:rPr>
-                <w:rFonts w:hint="eastAsia"/>
-              </w:rPr>
-              <w:t>有改进空间</w:t>
+              <w:t>部分页面与API响应时间过长，有改进空间</w:t>
             </w:r>
           </w:p>
         </w:tc>
@@ -6212,6 +6168,17 @@
     <w:p/>
     <w:p>
       <w:pPr>
+        <w:widowControl/>
+        <w:snapToGrid/>
+        <w:spacing w:line="240" w:lineRule="auto"/>
+        <w:jc w:val="left"/>
+      </w:pPr>
+      <w:r>
+        <w:br w:type="page"/>
+      </w:r>
+    </w:p>
+    <w:p>
+      <w:pPr>
         <w:pStyle w:val="2"/>
         <w:spacing w:before="326" w:after="326"/>
       </w:pPr>
@@ -6220,6 +6187,7 @@
         <w:rPr>
           <w:rFonts w:hint="eastAsia"/>
         </w:rPr>
+        <w:lastRenderedPageBreak/>
         <w:t>系统性能评价</w:t>
       </w:r>
       <w:bookmarkEnd w:id="2"/>
@@ -6229,14 +6197,12 @@
         <w:pStyle w:val="3"/>
         <w:spacing w:before="326" w:after="326"/>
       </w:pPr>
-      <w:bookmarkStart w:id="3" w:name="_Toc501373246"/>
       <w:r>
         <w:rPr>
           <w:rFonts w:hint="eastAsia"/>
         </w:rPr>
-        <w:t>交易响应时间</w:t>
-      </w:r>
-      <w:bookmarkEnd w:id="3"/>
+        <w:t>注册新用户响应时间</w:t>
+      </w:r>
     </w:p>
     <w:p>
       <w:r>
@@ -6247,16 +6213,58 @@
       </w:r>
     </w:p>
     <w:p>
-      <w:pPr>
+      <w:r>
         <w:rPr>
-          <w:rFonts w:hint="eastAsia"/>
+          <w:noProof/>
         </w:rPr>
-      </w:pPr>
-      <w:r>
-        <w:rPr>
-          <w:rFonts w:hint="eastAsia"/>
-        </w:rPr>
-        <w:t>图</w:t>
+        <w:drawing>
+          <wp:inline distT="0" distB="0" distL="0" distR="0" wp14:anchorId="4AD8E715" wp14:editId="7E25FC4C">
+            <wp:extent cx="5274310" cy="1381125"/>
+            <wp:effectExtent l="0" t="0" r="2540" b="9525"/>
+            <wp:docPr id="1" name="图片 1"/>
+            <wp:cNvGraphicFramePr>
+              <a:graphicFrameLocks xmlns:a="http://schemas.openxmlformats.org/drawingml/2006/main" noChangeAspect="1"/>
+            </wp:cNvGraphicFramePr>
+            <a:graphic xmlns:a="http://schemas.openxmlformats.org/drawingml/2006/main">
+              <a:graphicData uri="http://schemas.openxmlformats.org/drawingml/2006/picture">
+                <pic:pic xmlns:pic="http://schemas.openxmlformats.org/drawingml/2006/picture">
+                  <pic:nvPicPr>
+                    <pic:cNvPr id="0" name="Picture 1"/>
+                    <pic:cNvPicPr>
+                      <a:picLocks noChangeAspect="1" noChangeArrowheads="1"/>
+                    </pic:cNvPicPr>
+                  </pic:nvPicPr>
+                  <pic:blipFill>
+                    <a:blip r:embed="rId11" cstate="print">
+                      <a:extLst>
+                        <a:ext uri="{28A0092B-C50C-407E-A947-70E740481C1C}">
+                          <a14:useLocalDpi xmlns:a14="http://schemas.microsoft.com/office/drawing/2010/main" val="0"/>
+                        </a:ext>
+                      </a:extLst>
+                    </a:blip>
+                    <a:srcRect/>
+                    <a:stretch>
+                      <a:fillRect/>
+                    </a:stretch>
+                  </pic:blipFill>
+                  <pic:spPr bwMode="auto">
+                    <a:xfrm>
+                      <a:off x="0" y="0"/>
+                      <a:ext cx="5274310" cy="1381125"/>
+                    </a:xfrm>
+                    <a:prstGeom prst="rect">
+                      <a:avLst/>
+                    </a:prstGeom>
+                    <a:noFill/>
+                    <a:ln>
+                      <a:noFill/>
+                    </a:ln>
+                  </pic:spPr>
+                </pic:pic>
+              </a:graphicData>
+            </a:graphic>
+          </wp:inline>
+        </w:drawing>
       </w:r>
     </w:p>
     <w:p>
@@ -6270,24 +6278,119 @@
     <w:p>
       <w:pPr>
         <w:spacing w:line="360" w:lineRule="auto"/>
+      </w:pPr>
+      <w:r>
+        <w:rPr>
+          <w:noProof/>
+        </w:rPr>
+        <w:drawing>
+          <wp:inline distT="0" distB="0" distL="0" distR="0" wp14:anchorId="124CF07D" wp14:editId="2CB2AF12">
+            <wp:extent cx="5274310" cy="1381125"/>
+            <wp:effectExtent l="0" t="0" r="2540" b="9525"/>
+            <wp:docPr id="2" name="图片 2"/>
+            <wp:cNvGraphicFramePr>
+              <a:graphicFrameLocks xmlns:a="http://schemas.openxmlformats.org/drawingml/2006/main" noChangeAspect="1"/>
+            </wp:cNvGraphicFramePr>
+            <a:graphic xmlns:a="http://schemas.openxmlformats.org/drawingml/2006/main">
+              <a:graphicData uri="http://schemas.openxmlformats.org/drawingml/2006/picture">
+                <pic:pic xmlns:pic="http://schemas.openxmlformats.org/drawingml/2006/picture">
+                  <pic:nvPicPr>
+                    <pic:cNvPr id="0" name="Picture 3"/>
+                    <pic:cNvPicPr>
+                      <a:picLocks noChangeAspect="1" noChangeArrowheads="1"/>
+                    </pic:cNvPicPr>
+                  </pic:nvPicPr>
+                  <pic:blipFill>
+                    <a:blip r:embed="rId12" cstate="print">
+                      <a:extLst>
+                        <a:ext uri="{28A0092B-C50C-407E-A947-70E740481C1C}">
+                          <a14:useLocalDpi xmlns:a14="http://schemas.microsoft.com/office/drawing/2010/main" val="0"/>
+                        </a:ext>
+                      </a:extLst>
+                    </a:blip>
+                    <a:srcRect/>
+                    <a:stretch>
+                      <a:fillRect/>
+                    </a:stretch>
+                  </pic:blipFill>
+                  <pic:spPr bwMode="auto">
+                    <a:xfrm>
+                      <a:off x="0" y="0"/>
+                      <a:ext cx="5274310" cy="1381125"/>
+                    </a:xfrm>
+                    <a:prstGeom prst="rect">
+                      <a:avLst/>
+                    </a:prstGeom>
+                    <a:noFill/>
+                    <a:ln>
+                      <a:noFill/>
+                    </a:ln>
+                  </pic:spPr>
+                </pic:pic>
+              </a:graphicData>
+            </a:graphic>
+          </wp:inline>
+        </w:drawing>
+      </w:r>
+      <w:r>
+        <w:br/>
+      </w:r>
+      <w:r>
         <w:rPr>
           <w:rFonts w:hint="eastAsia"/>
         </w:rPr>
-      </w:pPr>
+        <w:t>由图可知，系统每秒发出的request的数量平均在</w:t>
+      </w:r>
       <w:r>
         <w:rPr>
           <w:rFonts w:hint="eastAsia"/>
         </w:rPr>
-        <w:t>图</w:t>
-      </w:r>
-      <w:r>
-        <w:br/>
+        <w:t>20</w:t>
       </w:r>
       <w:r>
         <w:rPr>
           <w:rFonts w:hint="eastAsia"/>
         </w:rPr>
-        <w:t>由图可知，系统每秒发出的request的数量平均在10到15个之间，系统的平均响应时间基本稳定于0.2秒以下。</w:t>
+        <w:t>个</w:t>
+      </w:r>
+      <w:r>
+        <w:rPr>
+          <w:rFonts w:hint="eastAsia"/>
+        </w:rPr>
+        <w:t>左右</w:t>
+      </w:r>
+      <w:r>
+        <w:rPr>
+          <w:rFonts w:hint="eastAsia"/>
+        </w:rPr>
+        <w:t>，系统的平均响应时间基本稳定于0</w:t>
+      </w:r>
+      <w:r>
+        <w:rPr>
+          <w:rFonts w:hint="eastAsia"/>
+        </w:rPr>
+        <w:t>.</w:t>
+      </w:r>
+      <w:r>
+        <w:t>15</w:t>
+      </w:r>
+      <w:r>
+        <w:rPr>
+          <w:rFonts w:hint="eastAsia"/>
+        </w:rPr>
+        <w:t>秒以下</w:t>
+      </w:r>
+      <w:r>
+        <w:rPr>
+          <w:rFonts w:hint="eastAsia"/>
+        </w:rPr>
+        <w:t>，响应时间总体趋势平稳</w:t>
+      </w:r>
+      <w:r>
+        <w:rPr>
+          <w:rFonts w:hint="eastAsia"/>
+        </w:rPr>
+        <w:t>。</w:t>
       </w:r>
     </w:p>
     <w:p>
@@ -6295,534 +6398,1143 @@
         <w:pStyle w:val="3"/>
         <w:spacing w:before="326" w:after="326"/>
       </w:pPr>
-      <w:bookmarkStart w:id="4" w:name="_Toc501373247"/>
+      <w:r>
+        <w:rPr>
+          <w:rFonts w:hint="eastAsia"/>
+        </w:rPr>
+        <w:t>注册重复用户响应时间</w:t>
+      </w:r>
+    </w:p>
+    <w:p>
+      <w:r>
+        <w:rPr>
+          <w:rFonts w:hint="eastAsia"/>
+        </w:rPr>
+        <w:t>请求次数如下：</w:t>
+      </w:r>
+    </w:p>
+    <w:p>
+      <w:r>
+        <w:rPr>
+          <w:noProof/>
+        </w:rPr>
+        <w:drawing>
+          <wp:inline distT="0" distB="0" distL="0" distR="0">
+            <wp:extent cx="5274310" cy="1381125"/>
+            <wp:effectExtent l="0" t="0" r="2540" b="9525"/>
+            <wp:docPr id="3" name="图片 3"/>
+            <wp:cNvGraphicFramePr>
+              <a:graphicFrameLocks xmlns:a="http://schemas.openxmlformats.org/drawingml/2006/main" noChangeAspect="1"/>
+            </wp:cNvGraphicFramePr>
+            <a:graphic xmlns:a="http://schemas.openxmlformats.org/drawingml/2006/main">
+              <a:graphicData uri="http://schemas.openxmlformats.org/drawingml/2006/picture">
+                <pic:pic xmlns:pic="http://schemas.openxmlformats.org/drawingml/2006/picture">
+                  <pic:nvPicPr>
+                    <pic:cNvPr id="0" name="Picture 5"/>
+                    <pic:cNvPicPr>
+                      <a:picLocks noChangeAspect="1" noChangeArrowheads="1"/>
+                    </pic:cNvPicPr>
+                  </pic:nvPicPr>
+                  <pic:blipFill>
+                    <a:blip r:embed="rId13" cstate="print">
+                      <a:extLst>
+                        <a:ext uri="{28A0092B-C50C-407E-A947-70E740481C1C}">
+                          <a14:useLocalDpi xmlns:a14="http://schemas.microsoft.com/office/drawing/2010/main" val="0"/>
+                        </a:ext>
+                      </a:extLst>
+                    </a:blip>
+                    <a:srcRect/>
+                    <a:stretch>
+                      <a:fillRect/>
+                    </a:stretch>
+                  </pic:blipFill>
+                  <pic:spPr bwMode="auto">
+                    <a:xfrm>
+                      <a:off x="0" y="0"/>
+                      <a:ext cx="5274310" cy="1381125"/>
+                    </a:xfrm>
+                    <a:prstGeom prst="rect">
+                      <a:avLst/>
+                    </a:prstGeom>
+                    <a:noFill/>
+                    <a:ln>
+                      <a:noFill/>
+                    </a:ln>
+                  </pic:spPr>
+                </pic:pic>
+              </a:graphicData>
+            </a:graphic>
+          </wp:inline>
+        </w:drawing>
+      </w:r>
+    </w:p>
+    <w:p>
+      <w:r>
+        <w:rPr>
+          <w:rFonts w:hint="eastAsia"/>
+        </w:rPr>
+        <w:t>响应时间如下：</w:t>
+      </w:r>
+    </w:p>
+    <w:p>
+      <w:r>
+        <w:rPr>
+          <w:noProof/>
+        </w:rPr>
+        <w:drawing>
+          <wp:inline distT="0" distB="0" distL="0" distR="0">
+            <wp:extent cx="5274310" cy="1381125"/>
+            <wp:effectExtent l="0" t="0" r="2540" b="9525"/>
+            <wp:docPr id="4" name="图片 4"/>
+            <wp:cNvGraphicFramePr>
+              <a:graphicFrameLocks xmlns:a="http://schemas.openxmlformats.org/drawingml/2006/main" noChangeAspect="1"/>
+            </wp:cNvGraphicFramePr>
+            <a:graphic xmlns:a="http://schemas.openxmlformats.org/drawingml/2006/main">
+              <a:graphicData uri="http://schemas.openxmlformats.org/drawingml/2006/picture">
+                <pic:pic xmlns:pic="http://schemas.openxmlformats.org/drawingml/2006/picture">
+                  <pic:nvPicPr>
+                    <pic:cNvPr id="0" name="Picture 7"/>
+                    <pic:cNvPicPr>
+                      <a:picLocks noChangeAspect="1" noChangeArrowheads="1"/>
+                    </pic:cNvPicPr>
+                  </pic:nvPicPr>
+                  <pic:blipFill>
+                    <a:blip r:embed="rId14" cstate="print">
+                      <a:extLst>
+                        <a:ext uri="{28A0092B-C50C-407E-A947-70E740481C1C}">
+                          <a14:useLocalDpi xmlns:a14="http://schemas.microsoft.com/office/drawing/2010/main" val="0"/>
+                        </a:ext>
+                      </a:extLst>
+                    </a:blip>
+                    <a:srcRect/>
+                    <a:stretch>
+                      <a:fillRect/>
+                    </a:stretch>
+                  </pic:blipFill>
+                  <pic:spPr bwMode="auto">
+                    <a:xfrm>
+                      <a:off x="0" y="0"/>
+                      <a:ext cx="5274310" cy="1381125"/>
+                    </a:xfrm>
+                    <a:prstGeom prst="rect">
+                      <a:avLst/>
+                    </a:prstGeom>
+                    <a:noFill/>
+                    <a:ln>
+                      <a:noFill/>
+                    </a:ln>
+                  </pic:spPr>
+                </pic:pic>
+              </a:graphicData>
+            </a:graphic>
+          </wp:inline>
+        </w:drawing>
+      </w:r>
+    </w:p>
+    <w:p>
+      <w:pPr>
+        <w:rPr>
+          <w:rFonts w:hint="eastAsia"/>
+        </w:rPr>
+      </w:pPr>
+      <w:r>
+        <w:rPr>
+          <w:rFonts w:hint="eastAsia"/>
+        </w:rPr>
+        <w:lastRenderedPageBreak/>
+        <w:t>由图可知，系统每秒发出的request的数量平均在2个左右，系统的平均响应时间基本稳定于0.</w:t>
+      </w:r>
+      <w:r>
+        <w:rPr>
+          <w:rFonts w:hint="eastAsia"/>
+        </w:rPr>
+        <w:t>09</w:t>
+      </w:r>
+      <w:r>
+        <w:rPr>
+          <w:rFonts w:hint="eastAsia"/>
+        </w:rPr>
+        <w:t>秒以下，响应时间总体趋势平稳。</w:t>
+      </w:r>
+    </w:p>
+    <w:p>
+      <w:pPr>
+        <w:pStyle w:val="3"/>
+        <w:spacing w:before="326" w:after="326"/>
+      </w:pPr>
+      <w:r>
+        <w:rPr>
+          <w:rFonts w:hint="eastAsia"/>
+        </w:rPr>
+        <w:t>用户登录响应时间</w:t>
+      </w:r>
+    </w:p>
+    <w:p>
+      <w:r>
+        <w:rPr>
+          <w:rFonts w:hint="eastAsia"/>
+        </w:rPr>
+        <w:t>请求次数如下：</w:t>
+      </w:r>
+    </w:p>
+    <w:p>
+      <w:r>
+        <w:rPr>
+          <w:noProof/>
+        </w:rPr>
+        <w:drawing>
+          <wp:inline distT="0" distB="0" distL="0" distR="0">
+            <wp:extent cx="5274310" cy="1381125"/>
+            <wp:effectExtent l="0" t="0" r="2540" b="9525"/>
+            <wp:docPr id="5" name="图片 5"/>
+            <wp:cNvGraphicFramePr>
+              <a:graphicFrameLocks xmlns:a="http://schemas.openxmlformats.org/drawingml/2006/main" noChangeAspect="1"/>
+            </wp:cNvGraphicFramePr>
+            <a:graphic xmlns:a="http://schemas.openxmlformats.org/drawingml/2006/main">
+              <a:graphicData uri="http://schemas.openxmlformats.org/drawingml/2006/picture">
+                <pic:pic xmlns:pic="http://schemas.openxmlformats.org/drawingml/2006/picture">
+                  <pic:nvPicPr>
+                    <pic:cNvPr id="0" name="Picture 9"/>
+                    <pic:cNvPicPr>
+                      <a:picLocks noChangeAspect="1" noChangeArrowheads="1"/>
+                    </pic:cNvPicPr>
+                  </pic:nvPicPr>
+                  <pic:blipFill>
+                    <a:blip r:embed="rId15" cstate="print">
+                      <a:extLst>
+                        <a:ext uri="{28A0092B-C50C-407E-A947-70E740481C1C}">
+                          <a14:useLocalDpi xmlns:a14="http://schemas.microsoft.com/office/drawing/2010/main" val="0"/>
+                        </a:ext>
+                      </a:extLst>
+                    </a:blip>
+                    <a:srcRect/>
+                    <a:stretch>
+                      <a:fillRect/>
+                    </a:stretch>
+                  </pic:blipFill>
+                  <pic:spPr bwMode="auto">
+                    <a:xfrm>
+                      <a:off x="0" y="0"/>
+                      <a:ext cx="5274310" cy="1381125"/>
+                    </a:xfrm>
+                    <a:prstGeom prst="rect">
+                      <a:avLst/>
+                    </a:prstGeom>
+                    <a:noFill/>
+                    <a:ln>
+                      <a:noFill/>
+                    </a:ln>
+                  </pic:spPr>
+                </pic:pic>
+              </a:graphicData>
+            </a:graphic>
+          </wp:inline>
+        </w:drawing>
+      </w:r>
+    </w:p>
+    <w:p>
+      <w:r>
+        <w:rPr>
+          <w:rFonts w:hint="eastAsia"/>
+        </w:rPr>
+        <w:t>响应时间如下：</w:t>
+      </w:r>
+    </w:p>
+    <w:p>
+      <w:r>
+        <w:rPr>
+          <w:noProof/>
+        </w:rPr>
+        <w:drawing>
+          <wp:inline distT="0" distB="0" distL="0" distR="0">
+            <wp:extent cx="5274310" cy="1381125"/>
+            <wp:effectExtent l="0" t="0" r="2540" b="9525"/>
+            <wp:docPr id="6" name="图片 6"/>
+            <wp:cNvGraphicFramePr>
+              <a:graphicFrameLocks xmlns:a="http://schemas.openxmlformats.org/drawingml/2006/main" noChangeAspect="1"/>
+            </wp:cNvGraphicFramePr>
+            <a:graphic xmlns:a="http://schemas.openxmlformats.org/drawingml/2006/main">
+              <a:graphicData uri="http://schemas.openxmlformats.org/drawingml/2006/picture">
+                <pic:pic xmlns:pic="http://schemas.openxmlformats.org/drawingml/2006/picture">
+                  <pic:nvPicPr>
+                    <pic:cNvPr id="0" name="Picture 11"/>
+                    <pic:cNvPicPr>
+                      <a:picLocks noChangeAspect="1" noChangeArrowheads="1"/>
+                    </pic:cNvPicPr>
+                  </pic:nvPicPr>
+                  <pic:blipFill>
+                    <a:blip r:embed="rId16" cstate="print">
+                      <a:extLst>
+                        <a:ext uri="{28A0092B-C50C-407E-A947-70E740481C1C}">
+                          <a14:useLocalDpi xmlns:a14="http://schemas.microsoft.com/office/drawing/2010/main" val="0"/>
+                        </a:ext>
+                      </a:extLst>
+                    </a:blip>
+                    <a:srcRect/>
+                    <a:stretch>
+                      <a:fillRect/>
+                    </a:stretch>
+                  </pic:blipFill>
+                  <pic:spPr bwMode="auto">
+                    <a:xfrm>
+                      <a:off x="0" y="0"/>
+                      <a:ext cx="5274310" cy="1381125"/>
+                    </a:xfrm>
+                    <a:prstGeom prst="rect">
+                      <a:avLst/>
+                    </a:prstGeom>
+                    <a:noFill/>
+                    <a:ln>
+                      <a:noFill/>
+                    </a:ln>
+                  </pic:spPr>
+                </pic:pic>
+              </a:graphicData>
+            </a:graphic>
+          </wp:inline>
+        </w:drawing>
+      </w:r>
+    </w:p>
+    <w:p>
+      <w:pPr>
+        <w:rPr>
+          <w:rFonts w:hint="eastAsia"/>
+        </w:rPr>
+      </w:pPr>
+      <w:r>
+        <w:rPr>
+          <w:rFonts w:hint="eastAsia"/>
+        </w:rPr>
+        <w:t>由图可知，系统每秒发出的request的数量平均在</w:t>
+      </w:r>
+      <w:r>
+        <w:rPr>
+          <w:rFonts w:hint="eastAsia"/>
+        </w:rPr>
+        <w:t>4</w:t>
+      </w:r>
+      <w:r>
+        <w:rPr>
+          <w:rFonts w:hint="eastAsia"/>
+        </w:rPr>
+        <w:t>0个左右，系统的平均响应时间基本稳定于0.</w:t>
+      </w:r>
+      <w:r>
+        <w:rPr>
+          <w:rFonts w:hint="eastAsia"/>
+        </w:rPr>
+        <w:t>09</w:t>
+      </w:r>
+      <w:r>
+        <w:rPr>
+          <w:rFonts w:hint="eastAsia"/>
+        </w:rPr>
+        <w:t>秒以下，响应时间总体趋势平稳。</w:t>
+      </w:r>
+    </w:p>
+    <w:p>
+      <w:pPr>
+        <w:pStyle w:val="3"/>
+        <w:spacing w:before="326" w:after="326"/>
+      </w:pPr>
+      <w:r>
+        <w:rPr>
+          <w:rFonts w:hint="eastAsia"/>
+        </w:rPr>
+        <w:t>用户登陆失败响应时间</w:t>
+      </w:r>
+    </w:p>
+    <w:p>
+      <w:r>
+        <w:rPr>
+          <w:rFonts w:hint="eastAsia"/>
+        </w:rPr>
+        <w:t>请求次数如下：</w:t>
+      </w:r>
+    </w:p>
+    <w:p>
+      <w:r>
+        <w:rPr>
+          <w:noProof/>
+        </w:rPr>
+        <w:drawing>
+          <wp:inline distT="0" distB="0" distL="0" distR="0">
+            <wp:extent cx="5274310" cy="1381125"/>
+            <wp:effectExtent l="0" t="0" r="2540" b="9525"/>
+            <wp:docPr id="7" name="图片 7"/>
+            <wp:cNvGraphicFramePr>
+              <a:graphicFrameLocks xmlns:a="http://schemas.openxmlformats.org/drawingml/2006/main" noChangeAspect="1"/>
+            </wp:cNvGraphicFramePr>
+            <a:graphic xmlns:a="http://schemas.openxmlformats.org/drawingml/2006/main">
+              <a:graphicData uri="http://schemas.openxmlformats.org/drawingml/2006/picture">
+                <pic:pic xmlns:pic="http://schemas.openxmlformats.org/drawingml/2006/picture">
+                  <pic:nvPicPr>
+                    <pic:cNvPr id="0" name="Picture 13"/>
+                    <pic:cNvPicPr>
+                      <a:picLocks noChangeAspect="1" noChangeArrowheads="1"/>
+                    </pic:cNvPicPr>
+                  </pic:nvPicPr>
+                  <pic:blipFill>
+                    <a:blip r:embed="rId17" cstate="print">
+                      <a:extLst>
+                        <a:ext uri="{28A0092B-C50C-407E-A947-70E740481C1C}">
+                          <a14:useLocalDpi xmlns:a14="http://schemas.microsoft.com/office/drawing/2010/main" val="0"/>
+                        </a:ext>
+                      </a:extLst>
+                    </a:blip>
+                    <a:srcRect/>
+                    <a:stretch>
+                      <a:fillRect/>
+                    </a:stretch>
+                  </pic:blipFill>
+                  <pic:spPr bwMode="auto">
+                    <a:xfrm>
+                      <a:off x="0" y="0"/>
+                      <a:ext cx="5274310" cy="1381125"/>
+                    </a:xfrm>
+                    <a:prstGeom prst="rect">
+                      <a:avLst/>
+                    </a:prstGeom>
+                    <a:noFill/>
+                    <a:ln>
+                      <a:noFill/>
+                    </a:ln>
+                  </pic:spPr>
+                </pic:pic>
+              </a:graphicData>
+            </a:graphic>
+          </wp:inline>
+        </w:drawing>
+      </w:r>
+    </w:p>
+    <w:p>
+      <w:pPr>
+        <w:widowControl/>
+        <w:snapToGrid/>
+        <w:spacing w:line="240" w:lineRule="auto"/>
+        <w:jc w:val="left"/>
+      </w:pPr>
+      <w:r>
+        <w:br w:type="page"/>
+      </w:r>
+    </w:p>
+    <w:p>
+      <w:r>
+        <w:rPr>
+          <w:rFonts w:hint="eastAsia"/>
+        </w:rPr>
+        <w:lastRenderedPageBreak/>
+        <w:t>响应时间如下：</w:t>
+      </w:r>
+    </w:p>
+    <w:p>
+      <w:r>
+        <w:rPr>
+          <w:noProof/>
+        </w:rPr>
+        <w:drawing>
+          <wp:inline distT="0" distB="0" distL="0" distR="0">
+            <wp:extent cx="5274310" cy="1381125"/>
+            <wp:effectExtent l="0" t="0" r="2540" b="9525"/>
+            <wp:docPr id="8" name="图片 8"/>
+            <wp:cNvGraphicFramePr>
+              <a:graphicFrameLocks xmlns:a="http://schemas.openxmlformats.org/drawingml/2006/main" noChangeAspect="1"/>
+            </wp:cNvGraphicFramePr>
+            <a:graphic xmlns:a="http://schemas.openxmlformats.org/drawingml/2006/main">
+              <a:graphicData uri="http://schemas.openxmlformats.org/drawingml/2006/picture">
+                <pic:pic xmlns:pic="http://schemas.openxmlformats.org/drawingml/2006/picture">
+                  <pic:nvPicPr>
+                    <pic:cNvPr id="0" name="Picture 15"/>
+                    <pic:cNvPicPr>
+                      <a:picLocks noChangeAspect="1" noChangeArrowheads="1"/>
+                    </pic:cNvPicPr>
+                  </pic:nvPicPr>
+                  <pic:blipFill>
+                    <a:blip r:embed="rId18" cstate="print">
+                      <a:extLst>
+                        <a:ext uri="{28A0092B-C50C-407E-A947-70E740481C1C}">
+                          <a14:useLocalDpi xmlns:a14="http://schemas.microsoft.com/office/drawing/2010/main" val="0"/>
+                        </a:ext>
+                      </a:extLst>
+                    </a:blip>
+                    <a:srcRect/>
+                    <a:stretch>
+                      <a:fillRect/>
+                    </a:stretch>
+                  </pic:blipFill>
+                  <pic:spPr bwMode="auto">
+                    <a:xfrm>
+                      <a:off x="0" y="0"/>
+                      <a:ext cx="5274310" cy="1381125"/>
+                    </a:xfrm>
+                    <a:prstGeom prst="rect">
+                      <a:avLst/>
+                    </a:prstGeom>
+                    <a:noFill/>
+                    <a:ln>
+                      <a:noFill/>
+                    </a:ln>
+                  </pic:spPr>
+                </pic:pic>
+              </a:graphicData>
+            </a:graphic>
+          </wp:inline>
+        </w:drawing>
+      </w:r>
+    </w:p>
+    <w:p>
+      <w:pPr>
+        <w:widowControl/>
+        <w:snapToGrid/>
+        <w:spacing w:line="240" w:lineRule="auto"/>
+        <w:jc w:val="left"/>
+      </w:pPr>
+      <w:r>
+        <w:rPr>
+          <w:rFonts w:hint="eastAsia"/>
+        </w:rPr>
+        <w:t>由图可知，系统每秒发出的request的数量平均在</w:t>
+      </w:r>
+      <w:r>
+        <w:rPr>
+          <w:rFonts w:hint="eastAsia"/>
+        </w:rPr>
+        <w:t>6</w:t>
+      </w:r>
+      <w:r>
+        <w:rPr>
+          <w:rFonts w:hint="eastAsia"/>
+        </w:rPr>
+        <w:t>个左右，系统的平均响应时间基本稳定于0.</w:t>
+      </w:r>
+      <w:r>
+        <w:t>1</w:t>
+      </w:r>
+      <w:bookmarkStart w:id="3" w:name="_GoBack"/>
+      <w:bookmarkEnd w:id="3"/>
+      <w:r>
+        <w:rPr>
+          <w:rFonts w:hint="eastAsia"/>
+        </w:rPr>
+        <w:t>秒以下，响应时间总体趋势平稳。</w:t>
+      </w:r>
+      <w:r>
+        <w:br w:type="page"/>
+      </w:r>
+    </w:p>
+    <w:p>
+      <w:pPr>
+        <w:pStyle w:val="3"/>
+        <w:spacing w:before="326" w:after="326"/>
+      </w:pPr>
+      <w:r>
+        <w:rPr>
+          <w:rFonts w:hint="eastAsia"/>
+        </w:rPr>
+        <w:lastRenderedPageBreak/>
+        <w:t>发表评论响应时间</w:t>
+      </w:r>
+    </w:p>
+    <w:p>
+      <w:r>
+        <w:rPr>
+          <w:rFonts w:hint="eastAsia"/>
+        </w:rPr>
+        <w:t>请求次数如下：</w:t>
+      </w:r>
+    </w:p>
+    <w:p>
+      <w:pPr>
+        <w:rPr>
+          <w:rFonts w:hint="eastAsia"/>
+        </w:rPr>
+      </w:pPr>
+      <w:r>
+        <w:rPr>
+          <w:noProof/>
+        </w:rPr>
+        <w:drawing>
+          <wp:inline distT="0" distB="0" distL="0" distR="0">
+            <wp:extent cx="5274310" cy="1381125"/>
+            <wp:effectExtent l="0" t="0" r="2540" b="9525"/>
+            <wp:docPr id="9" name="图片 9"/>
+            <wp:cNvGraphicFramePr>
+              <a:graphicFrameLocks xmlns:a="http://schemas.openxmlformats.org/drawingml/2006/main" noChangeAspect="1"/>
+            </wp:cNvGraphicFramePr>
+            <a:graphic xmlns:a="http://schemas.openxmlformats.org/drawingml/2006/main">
+              <a:graphicData uri="http://schemas.openxmlformats.org/drawingml/2006/picture">
+                <pic:pic xmlns:pic="http://schemas.openxmlformats.org/drawingml/2006/picture">
+                  <pic:nvPicPr>
+                    <pic:cNvPr id="0" name="Picture 17"/>
+                    <pic:cNvPicPr>
+                      <a:picLocks noChangeAspect="1" noChangeArrowheads="1"/>
+                    </pic:cNvPicPr>
+                  </pic:nvPicPr>
+                  <pic:blipFill>
+                    <a:blip r:embed="rId19" cstate="print">
+                      <a:extLst>
+                        <a:ext uri="{28A0092B-C50C-407E-A947-70E740481C1C}">
+                          <a14:useLocalDpi xmlns:a14="http://schemas.microsoft.com/office/drawing/2010/main" val="0"/>
+                        </a:ext>
+                      </a:extLst>
+                    </a:blip>
+                    <a:srcRect/>
+                    <a:stretch>
+                      <a:fillRect/>
+                    </a:stretch>
+                  </pic:blipFill>
+                  <pic:spPr bwMode="auto">
+                    <a:xfrm>
+                      <a:off x="0" y="0"/>
+                      <a:ext cx="5274310" cy="1381125"/>
+                    </a:xfrm>
+                    <a:prstGeom prst="rect">
+                      <a:avLst/>
+                    </a:prstGeom>
+                    <a:noFill/>
+                    <a:ln>
+                      <a:noFill/>
+                    </a:ln>
+                  </pic:spPr>
+                </pic:pic>
+              </a:graphicData>
+            </a:graphic>
+          </wp:inline>
+        </w:drawing>
+      </w:r>
+    </w:p>
+    <w:p>
+      <w:r>
+        <w:rPr>
+          <w:rFonts w:hint="eastAsia"/>
+        </w:rPr>
+        <w:t>响应时间如下：</w:t>
+      </w:r>
+    </w:p>
+    <w:p>
+      <w:pPr>
+        <w:rPr>
+          <w:rFonts w:hint="eastAsia"/>
+        </w:rPr>
+      </w:pPr>
+      <w:r>
+        <w:rPr>
+          <w:noProof/>
+        </w:rPr>
+        <w:drawing>
+          <wp:inline distT="0" distB="0" distL="0" distR="0">
+            <wp:extent cx="5274310" cy="1381125"/>
+            <wp:effectExtent l="0" t="0" r="2540" b="9525"/>
+            <wp:docPr id="10" name="图片 10"/>
+            <wp:cNvGraphicFramePr>
+              <a:graphicFrameLocks xmlns:a="http://schemas.openxmlformats.org/drawingml/2006/main" noChangeAspect="1"/>
+            </wp:cNvGraphicFramePr>
+            <a:graphic xmlns:a="http://schemas.openxmlformats.org/drawingml/2006/main">
+              <a:graphicData uri="http://schemas.openxmlformats.org/drawingml/2006/picture">
+                <pic:pic xmlns:pic="http://schemas.openxmlformats.org/drawingml/2006/picture">
+                  <pic:nvPicPr>
+                    <pic:cNvPr id="0" name="Picture 19"/>
+                    <pic:cNvPicPr>
+                      <a:picLocks noChangeAspect="1" noChangeArrowheads="1"/>
+                    </pic:cNvPicPr>
+                  </pic:nvPicPr>
+                  <pic:blipFill>
+                    <a:blip r:embed="rId20" cstate="print">
+                      <a:extLst>
+                        <a:ext uri="{28A0092B-C50C-407E-A947-70E740481C1C}">
+                          <a14:useLocalDpi xmlns:a14="http://schemas.microsoft.com/office/drawing/2010/main" val="0"/>
+                        </a:ext>
+                      </a:extLst>
+                    </a:blip>
+                    <a:srcRect/>
+                    <a:stretch>
+                      <a:fillRect/>
+                    </a:stretch>
+                  </pic:blipFill>
+                  <pic:spPr bwMode="auto">
+                    <a:xfrm>
+                      <a:off x="0" y="0"/>
+                      <a:ext cx="5274310" cy="1381125"/>
+                    </a:xfrm>
+                    <a:prstGeom prst="rect">
+                      <a:avLst/>
+                    </a:prstGeom>
+                    <a:noFill/>
+                    <a:ln>
+                      <a:noFill/>
+                    </a:ln>
+                  </pic:spPr>
+                </pic:pic>
+              </a:graphicData>
+            </a:graphic>
+          </wp:inline>
+        </w:drawing>
+      </w:r>
+    </w:p>
+    <w:p/>
+    <w:p/>
+    <w:p>
+      <w:pPr>
+        <w:widowControl/>
+        <w:snapToGrid/>
+        <w:spacing w:line="240" w:lineRule="auto"/>
+        <w:jc w:val="left"/>
+        <w:rPr>
+          <w:rFonts w:asciiTheme="majorEastAsia" w:eastAsiaTheme="majorEastAsia" w:hAnsiTheme="majorEastAsia"/>
+          <w:bCs/>
+          <w:color w:val="4472C4" w:themeColor="accent1"/>
+          <w:kern w:val="44"/>
+          <w:sz w:val="30"/>
+          <w:szCs w:val="30"/>
+        </w:rPr>
+      </w:pPr>
+      <w:bookmarkStart w:id="4" w:name="_Toc501373250"/>
+      <w:r>
+        <w:br w:type="page"/>
+      </w:r>
+    </w:p>
+    <w:p>
+      <w:pPr>
+        <w:widowControl/>
+        <w:snapToGrid/>
+        <w:spacing w:line="240" w:lineRule="auto"/>
+        <w:jc w:val="left"/>
+        <w:rPr>
+          <w:rFonts w:asciiTheme="majorEastAsia" w:eastAsiaTheme="majorEastAsia" w:hAnsiTheme="majorEastAsia"/>
+          <w:bCs/>
+          <w:color w:val="4472C4" w:themeColor="accent1"/>
+          <w:kern w:val="44"/>
+          <w:sz w:val="30"/>
+          <w:szCs w:val="30"/>
+        </w:rPr>
+      </w:pPr>
+      <w:r>
+        <w:rPr>
+          <w:rFonts w:hint="eastAsia"/>
+        </w:rPr>
+        <w:lastRenderedPageBreak/>
+        <w:t>1.3</w:t>
+      </w:r>
+      <w:r>
+        <w:t xml:space="preserve"> </w:t>
+      </w:r>
+      <w:r>
+        <w:rPr>
+          <w:rFonts w:hint="eastAsia"/>
+        </w:rPr>
+        <w:t>系统修改建议</w:t>
+      </w:r>
+      <w:r>
+        <w:br w:type="page"/>
+      </w:r>
+    </w:p>
+    <w:p>
+      <w:pPr>
+        <w:pStyle w:val="1"/>
+      </w:pPr>
+      <w:r>
+        <w:rPr>
+          <w:rFonts w:hint="eastAsia"/>
+        </w:rPr>
+        <w:lastRenderedPageBreak/>
+        <w:t>性能</w:t>
+      </w:r>
+      <w:r>
+        <w:rPr>
+          <w:rFonts w:hint="eastAsia"/>
+        </w:rPr>
+        <w:t>问题解决分析</w:t>
+      </w:r>
+      <w:bookmarkEnd w:id="4"/>
+    </w:p>
+    <w:p>
+      <w:pPr>
+        <w:pStyle w:val="2"/>
+        <w:spacing w:before="326" w:after="326"/>
+      </w:pPr>
+      <w:bookmarkStart w:id="5" w:name="_Toc501373251"/>
+      <w:r>
+        <w:rPr>
+          <w:rFonts w:hint="eastAsia"/>
+        </w:rPr>
+        <w:t>待解决问题</w:t>
+      </w:r>
+      <w:bookmarkEnd w:id="5"/>
+    </w:p>
+    <w:p>
+      <w:pPr>
+        <w:pStyle w:val="3"/>
+        <w:spacing w:before="326" w:after="326"/>
+      </w:pPr>
+      <w:bookmarkStart w:id="6" w:name="_Toc501373252"/>
+      <w:r>
+        <w:rPr>
+          <w:rFonts w:hint="eastAsia"/>
+        </w:rPr>
+        <w:t>严重性能问题</w:t>
+      </w:r>
+      <w:bookmarkEnd w:id="6"/>
+    </w:p>
+    <w:p>
+      <w:pPr>
+        <w:pStyle w:val="3"/>
+        <w:spacing w:before="326" w:after="326"/>
+      </w:pPr>
+      <w:bookmarkStart w:id="7" w:name="_Toc501373253"/>
+      <w:r>
+        <w:rPr>
+          <w:rFonts w:hint="eastAsia"/>
+        </w:rPr>
+        <w:t>响应时间问题</w:t>
+      </w:r>
+      <w:bookmarkEnd w:id="7"/>
+    </w:p>
+    <w:p>
+      <w:pPr>
+        <w:pStyle w:val="2"/>
+        <w:spacing w:before="326" w:after="326"/>
+      </w:pPr>
+      <w:bookmarkStart w:id="8" w:name="_Toc501373254"/>
+      <w:r>
+        <w:rPr>
+          <w:rFonts w:hint="eastAsia"/>
+        </w:rPr>
+        <w:t>已解决问题</w:t>
+      </w:r>
+      <w:bookmarkEnd w:id="8"/>
+    </w:p>
+    <w:p>
+      <w:pPr>
+        <w:pStyle w:val="3"/>
+        <w:spacing w:before="326" w:after="326"/>
+      </w:pPr>
+      <w:bookmarkStart w:id="9" w:name="_Toc501373255"/>
+      <w:r>
+        <w:rPr>
+          <w:rFonts w:hint="eastAsia"/>
+        </w:rPr>
+        <w:t>严重性能问题</w:t>
+      </w:r>
+      <w:bookmarkEnd w:id="9"/>
+    </w:p>
+    <w:p>
+      <w:pPr>
+        <w:pStyle w:val="3"/>
+        <w:spacing w:before="326" w:after="326"/>
+      </w:pPr>
+      <w:bookmarkStart w:id="10" w:name="_Toc501373256"/>
+      <w:r>
+        <w:rPr>
+          <w:rFonts w:hint="eastAsia"/>
+        </w:rPr>
+        <w:t>响应时间问题</w:t>
+      </w:r>
+      <w:bookmarkEnd w:id="10"/>
+    </w:p>
+    <w:p>
+      <w:pPr>
+        <w:pStyle w:val="1"/>
+      </w:pPr>
+      <w:bookmarkStart w:id="11" w:name="_Toc501373257"/>
+      <w:r>
+        <w:rPr>
+          <w:rFonts w:hint="eastAsia"/>
+        </w:rPr>
+        <w:t>独立/混合场景结果</w:t>
+      </w:r>
+      <w:bookmarkEnd w:id="11"/>
+    </w:p>
+    <w:p>
+      <w:pPr>
+        <w:pStyle w:val="2"/>
+        <w:spacing w:before="326" w:after="326"/>
+      </w:pPr>
+      <w:bookmarkStart w:id="12" w:name="_Toc501373258"/>
+      <w:r>
+        <w:rPr>
+          <w:rFonts w:hint="eastAsia"/>
+        </w:rPr>
+        <w:t>测试结果描述</w:t>
+      </w:r>
+      <w:bookmarkEnd w:id="12"/>
+    </w:p>
+    <w:p>
+      <w:pPr>
+        <w:pStyle w:val="2"/>
+        <w:spacing w:before="326" w:after="326"/>
+      </w:pPr>
+      <w:bookmarkStart w:id="13" w:name="_Toc501373259"/>
+      <w:r>
+        <w:rPr>
+          <w:rFonts w:hint="eastAsia"/>
+        </w:rPr>
+        <w:t>详细测试结果</w:t>
+      </w:r>
+      <w:bookmarkEnd w:id="13"/>
+    </w:p>
+    <w:p>
+      <w:pPr>
+        <w:pStyle w:val="1"/>
+      </w:pPr>
+      <w:bookmarkStart w:id="14" w:name="_Toc501373260"/>
+      <w:r>
+        <w:rPr>
+          <w:rFonts w:hint="eastAsia"/>
+        </w:rPr>
+        <w:t>峰值测试场景报告</w:t>
+      </w:r>
+      <w:bookmarkEnd w:id="14"/>
+    </w:p>
+    <w:p>
+      <w:pPr>
+        <w:pStyle w:val="2"/>
+        <w:spacing w:before="326" w:after="326"/>
+      </w:pPr>
+      <w:bookmarkStart w:id="15" w:name="_Toc501373261"/>
+      <w:r>
+        <w:rPr>
+          <w:rFonts w:hint="eastAsia"/>
+        </w:rPr>
+        <w:t>测试结果摘要</w:t>
+      </w:r>
+      <w:bookmarkEnd w:id="15"/>
+    </w:p>
+    <w:p>
+      <w:pPr>
+        <w:pStyle w:val="2"/>
+        <w:spacing w:before="326" w:after="326"/>
+      </w:pPr>
+      <w:bookmarkStart w:id="16" w:name="_Toc501373262"/>
+      <w:r>
+        <w:rPr>
+          <w:rFonts w:hint="eastAsia"/>
+        </w:rPr>
+        <w:t>本次测试结论</w:t>
+      </w:r>
+      <w:bookmarkEnd w:id="16"/>
+    </w:p>
+    <w:p>
+      <w:pPr>
+        <w:pStyle w:val="2"/>
+        <w:spacing w:before="326" w:after="326"/>
+      </w:pPr>
+      <w:bookmarkStart w:id="17" w:name="_Toc501373263"/>
+      <w:r>
+        <w:rPr>
+          <w:rFonts w:hint="eastAsia"/>
+        </w:rPr>
+        <w:t>系统性能监控</w:t>
+      </w:r>
+      <w:bookmarkEnd w:id="17"/>
+    </w:p>
+    <w:p>
+      <w:pPr>
+        <w:pStyle w:val="2"/>
+        <w:spacing w:before="326" w:after="326"/>
+      </w:pPr>
+      <w:bookmarkStart w:id="18" w:name="_Toc501373264"/>
+      <w:r>
+        <w:rPr>
+          <w:rFonts w:hint="eastAsia"/>
+        </w:rPr>
+        <w:t>事务出错分析</w:t>
+      </w:r>
+      <w:bookmarkEnd w:id="18"/>
+    </w:p>
+    <w:p>
+      <w:pPr>
+        <w:pStyle w:val="1"/>
+      </w:pPr>
+      <w:bookmarkStart w:id="19" w:name="_Toc501373265"/>
+      <w:r>
+        <w:rPr>
+          <w:rFonts w:hint="eastAsia"/>
+        </w:rPr>
+        <w:t>容量场景测试报告</w:t>
+      </w:r>
+      <w:bookmarkEnd w:id="19"/>
+    </w:p>
+    <w:p>
+      <w:pPr>
+        <w:pStyle w:val="2"/>
+        <w:spacing w:before="326" w:after="326"/>
+      </w:pPr>
+      <w:bookmarkStart w:id="20" w:name="_Toc501373266"/>
+      <w:r>
+        <w:rPr>
+          <w:rFonts w:hint="eastAsia"/>
+        </w:rPr>
+        <w:t>测试结果摘要</w:t>
+      </w:r>
+      <w:bookmarkEnd w:id="20"/>
+    </w:p>
+    <w:p>
+      <w:pPr>
+        <w:pStyle w:val="2"/>
+        <w:spacing w:before="326" w:after="326"/>
+      </w:pPr>
+      <w:bookmarkStart w:id="21" w:name="_Toc501373267"/>
+      <w:r>
+        <w:rPr>
+          <w:rFonts w:hint="eastAsia"/>
+        </w:rPr>
+        <w:t>联机交易结论</w:t>
+      </w:r>
+      <w:bookmarkEnd w:id="21"/>
+    </w:p>
+    <w:p>
+      <w:pPr>
+        <w:pStyle w:val="3"/>
+        <w:spacing w:before="326" w:after="326"/>
+      </w:pPr>
+      <w:bookmarkStart w:id="22" w:name="_Toc501373268"/>
+      <w:r>
+        <w:rPr>
+          <w:rFonts w:hint="eastAsia"/>
+        </w:rPr>
+        <w:t>最佳并发数/最佳处理能力</w:t>
+      </w:r>
+      <w:bookmarkEnd w:id="22"/>
+    </w:p>
+    <w:p>
+      <w:pPr>
+        <w:pStyle w:val="3"/>
+        <w:spacing w:before="326" w:after="326"/>
+      </w:pPr>
+      <w:bookmarkStart w:id="23" w:name="_Toc501373269"/>
+      <w:r>
+        <w:rPr>
+          <w:rFonts w:hint="eastAsia"/>
+        </w:rPr>
+        <w:t>最大并发数/最大处理能力</w:t>
+      </w:r>
+      <w:bookmarkEnd w:id="23"/>
+    </w:p>
+    <w:p>
+      <w:pPr>
+        <w:pStyle w:val="3"/>
+        <w:spacing w:before="326" w:after="326"/>
+      </w:pPr>
+      <w:bookmarkStart w:id="24" w:name="_Toc501373270"/>
+      <w:r>
+        <w:rPr>
+          <w:rFonts w:hint="eastAsia"/>
+        </w:rPr>
+        <w:lastRenderedPageBreak/>
+        <w:t>系统容量上限</w:t>
+      </w:r>
+      <w:bookmarkEnd w:id="24"/>
+    </w:p>
+    <w:p>
+      <w:pPr>
+        <w:pStyle w:val="3"/>
+        <w:spacing w:before="326" w:after="326"/>
+      </w:pPr>
+      <w:bookmarkStart w:id="25" w:name="_Toc501373271"/>
+      <w:r>
+        <w:rPr>
+          <w:rFonts w:hint="eastAsia"/>
+        </w:rPr>
+        <w:t>系统上限</w:t>
+      </w:r>
+      <w:bookmarkEnd w:id="25"/>
+    </w:p>
+    <w:p>
+      <w:pPr>
+        <w:pStyle w:val="3"/>
+        <w:spacing w:before="326" w:after="326"/>
+      </w:pPr>
+      <w:bookmarkStart w:id="26" w:name="_Toc501373272"/>
       <w:r>
         <w:rPr>
           <w:rFonts w:hint="eastAsia"/>
         </w:rPr>
         <w:t>业务处理能力</w:t>
       </w:r>
-      <w:bookmarkEnd w:id="4"/>
+      <w:bookmarkEnd w:id="26"/>
     </w:p>
     <w:p>
       <w:pPr>
-        <w:pStyle w:val="a4"/>
-        <w:widowControl w:val="0"/>
-      </w:pPr>
+        <w:pStyle w:val="3"/>
+        <w:spacing w:before="326" w:after="326"/>
+      </w:pPr>
+      <w:bookmarkStart w:id="27" w:name="_Toc501373273"/>
       <w:r>
         <w:rPr>
           <w:rFonts w:hint="eastAsia"/>
         </w:rPr>
-        <w:t>业务处理时还需要进行页面加载时间的测试，用户数量不变，其并发访问的响应时间如下：</w:t>
-      </w:r>
+        <w:t>并发对性能影响</w:t>
+      </w:r>
+      <w:bookmarkEnd w:id="27"/>
     </w:p>
     <w:p>
       <w:pPr>
-        <w:pStyle w:val="a4"/>
-        <w:widowControl w:val="0"/>
-      </w:pPr>
+        <w:pStyle w:val="2"/>
+        <w:spacing w:before="326" w:after="326"/>
+      </w:pPr>
+      <w:bookmarkStart w:id="28" w:name="_Toc501373274"/>
       <w:r>
         <w:rPr>
           <w:rFonts w:hint="eastAsia"/>
         </w:rPr>
-        <w:t>图</w:t>
-      </w:r>
+        <w:t>批量作业结论</w:t>
+      </w:r>
+      <w:bookmarkEnd w:id="28"/>
     </w:p>
     <w:p>
       <w:pPr>
-        <w:pStyle w:val="a4"/>
-        <w:widowControl w:val="0"/>
-        <w:spacing w:line="360" w:lineRule="auto"/>
-      </w:pPr>
+        <w:pStyle w:val="2"/>
+        <w:spacing w:before="326" w:after="326"/>
+      </w:pPr>
+      <w:bookmarkStart w:id="29" w:name="_Toc501373275"/>
       <w:r>
         <w:rPr>
           <w:rFonts w:hint="eastAsia"/>
         </w:rPr>
-        <w:t>由图可知，随着测试进行，页面访问时间基本稳定在0.3秒左右。</w:t>
-      </w:r>
+        <w:t>系统性能监控</w:t>
+      </w:r>
+      <w:bookmarkEnd w:id="29"/>
     </w:p>
     <w:p>
       <w:pPr>
-        <w:pStyle w:val="a4"/>
-        <w:widowControl w:val="0"/>
-        <w:spacing w:line="360" w:lineRule="auto"/>
-      </w:pPr>
+        <w:pStyle w:val="2"/>
+        <w:spacing w:before="326" w:after="326"/>
+      </w:pPr>
+      <w:bookmarkStart w:id="30" w:name="_Toc501373276"/>
       <w:r>
         <w:rPr>
           <w:rFonts w:hint="eastAsia"/>
         </w:rPr>
-        <w:t>结合之前</w:t>
-      </w:r>
+        <w:t>事务出错分析</w:t>
+      </w:r>
+      <w:bookmarkEnd w:id="30"/>
+    </w:p>
+    <w:p>
+      <w:pPr>
+        <w:pStyle w:val="1"/>
+      </w:pPr>
+      <w:bookmarkStart w:id="31" w:name="_Toc501373277"/>
       <w:r>
         <w:rPr>
           <w:rFonts w:hint="eastAsia"/>
         </w:rPr>
-        <w:t>交易</w:t>
-      </w:r>
-      <w:r>
-        <w:rPr>
-          <w:rFonts w:hint="eastAsia"/>
-        </w:rPr>
-        <w:t>测试的结果，可以得出进行业务处理时，系统所花费的时间基本稳定在</w:t>
-      </w:r>
-      <w:r>
-        <w:rPr>
-          <w:rFonts w:hint="eastAsia"/>
-        </w:rPr>
-        <w:lastRenderedPageBreak/>
-        <w:t>1秒以下，可以保证用户使用顺畅。</w:t>
-      </w:r>
-      <w:bookmarkStart w:id="5" w:name="_GoBack"/>
-      <w:bookmarkEnd w:id="5"/>
+        <w:t>疲劳场景测试报告</w:t>
+      </w:r>
+      <w:bookmarkEnd w:id="31"/>
     </w:p>
     <w:p>
       <w:pPr>
-        <w:pStyle w:val="3"/>
-        <w:numPr>
-          <w:ilvl w:val="0"/>
-          <w:numId w:val="0"/>
-        </w:numPr>
-        <w:spacing w:before="326" w:after="326"/>
-      </w:pPr>
-      <w:bookmarkStart w:id="6" w:name="_Toc501373248"/>
-      <w:r>
-        <w:rPr>
-          <w:rFonts w:hint="eastAsia"/>
-        </w:rPr>
-        <w:lastRenderedPageBreak/>
-        <w:t>稳定性/健壮性</w:t>
-      </w:r>
-      <w:bookmarkEnd w:id="6"/>
-    </w:p>
-    <w:p>
-      <w:pPr>
         <w:pStyle w:val="2"/>
         <w:spacing w:before="326" w:after="326"/>
       </w:pPr>
-      <w:bookmarkStart w:id="7" w:name="_Toc501373249"/>
-      <w:r>
-        <w:rPr>
-          <w:rFonts w:hint="eastAsia"/>
-        </w:rPr>
-        <w:t>系统性能建议</w:t>
-      </w:r>
-      <w:bookmarkEnd w:id="7"/>
-    </w:p>
-    <w:p>
-      <w:pPr>
-        <w:pStyle w:val="1"/>
-      </w:pPr>
-      <w:bookmarkStart w:id="8" w:name="_Toc501373250"/>
-      <w:r>
-        <w:rPr>
-          <w:rFonts w:hint="eastAsia"/>
-        </w:rPr>
-        <w:t>性能</w:t>
-      </w:r>
-      <w:r>
-        <w:rPr>
-          <w:rFonts w:hint="eastAsia"/>
-        </w:rPr>
-        <w:t>问题解决分析</w:t>
-      </w:r>
-      <w:bookmarkEnd w:id="8"/>
-    </w:p>
-    <w:p>
-      <w:pPr>
-        <w:pStyle w:val="2"/>
-        <w:spacing w:before="326" w:after="326"/>
-      </w:pPr>
-      <w:bookmarkStart w:id="9" w:name="_Toc501373251"/>
-      <w:r>
-        <w:rPr>
-          <w:rFonts w:hint="eastAsia"/>
-        </w:rPr>
-        <w:t>待解决问题</w:t>
-      </w:r>
-      <w:bookmarkEnd w:id="9"/>
-    </w:p>
-    <w:p>
-      <w:pPr>
-        <w:pStyle w:val="3"/>
-        <w:spacing w:before="326" w:after="326"/>
-      </w:pPr>
-      <w:bookmarkStart w:id="10" w:name="_Toc501373252"/>
-      <w:r>
-        <w:rPr>
-          <w:rFonts w:hint="eastAsia"/>
-        </w:rPr>
-        <w:t>严重性能问题</w:t>
-      </w:r>
-      <w:bookmarkEnd w:id="10"/>
-    </w:p>
-    <w:p>
-      <w:pPr>
-        <w:pStyle w:val="3"/>
-        <w:spacing w:before="326" w:after="326"/>
-      </w:pPr>
-      <w:bookmarkStart w:id="11" w:name="_Toc501373253"/>
-      <w:r>
-        <w:rPr>
-          <w:rFonts w:hint="eastAsia"/>
-        </w:rPr>
-        <w:t>响应时间问题</w:t>
-      </w:r>
-      <w:bookmarkEnd w:id="11"/>
-    </w:p>
-    <w:p>
-      <w:pPr>
-        <w:pStyle w:val="2"/>
-        <w:spacing w:before="326" w:after="326"/>
-      </w:pPr>
-      <w:bookmarkStart w:id="12" w:name="_Toc501373254"/>
-      <w:r>
-        <w:rPr>
-          <w:rFonts w:hint="eastAsia"/>
-        </w:rPr>
-        <w:t>已解决问题</w:t>
-      </w:r>
-      <w:bookmarkEnd w:id="12"/>
-    </w:p>
-    <w:p>
-      <w:pPr>
-        <w:pStyle w:val="3"/>
-        <w:spacing w:before="326" w:after="326"/>
-      </w:pPr>
-      <w:bookmarkStart w:id="13" w:name="_Toc501373255"/>
-      <w:r>
-        <w:rPr>
-          <w:rFonts w:hint="eastAsia"/>
-        </w:rPr>
-        <w:t>严重性能问题</w:t>
-      </w:r>
-      <w:bookmarkEnd w:id="13"/>
-    </w:p>
-    <w:p>
-      <w:pPr>
-        <w:pStyle w:val="3"/>
-        <w:spacing w:before="326" w:after="326"/>
-      </w:pPr>
-      <w:bookmarkStart w:id="14" w:name="_Toc501373256"/>
-      <w:r>
-        <w:rPr>
-          <w:rFonts w:hint="eastAsia"/>
-        </w:rPr>
-        <w:t>响应时间问题</w:t>
-      </w:r>
-      <w:bookmarkEnd w:id="14"/>
-    </w:p>
-    <w:p>
-      <w:pPr>
-        <w:pStyle w:val="1"/>
-      </w:pPr>
-      <w:bookmarkStart w:id="15" w:name="_Toc501373257"/>
-      <w:proofErr w:type="gramStart"/>
-      <w:r>
-        <w:rPr>
-          <w:rFonts w:hint="eastAsia"/>
-        </w:rPr>
-        <w:t>独立/</w:t>
-      </w:r>
-      <w:proofErr w:type="gramEnd"/>
-      <w:r>
-        <w:rPr>
-          <w:rFonts w:hint="eastAsia"/>
-        </w:rPr>
-        <w:t>混合场景结果</w:t>
-      </w:r>
-      <w:bookmarkEnd w:id="15"/>
-    </w:p>
-    <w:p>
-      <w:pPr>
-        <w:pStyle w:val="2"/>
-        <w:spacing w:before="326" w:after="326"/>
-      </w:pPr>
-      <w:bookmarkStart w:id="16" w:name="_Toc501373258"/>
-      <w:r>
-        <w:rPr>
-          <w:rFonts w:hint="eastAsia"/>
-        </w:rPr>
-        <w:t>测试结果描述</w:t>
-      </w:r>
-      <w:bookmarkEnd w:id="16"/>
-    </w:p>
-    <w:p>
-      <w:pPr>
-        <w:pStyle w:val="2"/>
-        <w:spacing w:before="326" w:after="326"/>
-      </w:pPr>
-      <w:bookmarkStart w:id="17" w:name="_Toc501373259"/>
-      <w:r>
-        <w:rPr>
-          <w:rFonts w:hint="eastAsia"/>
-        </w:rPr>
-        <w:t>详细测试结果</w:t>
-      </w:r>
-      <w:bookmarkEnd w:id="17"/>
-    </w:p>
-    <w:p>
-      <w:pPr>
-        <w:pStyle w:val="1"/>
-      </w:pPr>
-      <w:bookmarkStart w:id="18" w:name="_Toc501373260"/>
-      <w:r>
-        <w:rPr>
-          <w:rFonts w:hint="eastAsia"/>
-        </w:rPr>
-        <w:t>峰值测试场景报告</w:t>
-      </w:r>
-      <w:bookmarkEnd w:id="18"/>
-    </w:p>
-    <w:p>
-      <w:pPr>
-        <w:pStyle w:val="2"/>
-        <w:spacing w:before="326" w:after="326"/>
-      </w:pPr>
-      <w:bookmarkStart w:id="19" w:name="_Toc501373261"/>
+      <w:bookmarkStart w:id="32" w:name="_Toc501373278"/>
       <w:r>
         <w:rPr>
           <w:rFonts w:hint="eastAsia"/>
         </w:rPr>
         <w:t>测试结果摘要</w:t>
       </w:r>
-      <w:bookmarkEnd w:id="19"/>
-    </w:p>
-    <w:p>
-      <w:pPr>
-        <w:pStyle w:val="2"/>
-        <w:spacing w:before="326" w:after="326"/>
-      </w:pPr>
-      <w:bookmarkStart w:id="20" w:name="_Toc501373262"/>
-      <w:r>
-        <w:rPr>
-          <w:rFonts w:hint="eastAsia"/>
-        </w:rPr>
-        <w:t>本次测试结论</w:t>
-      </w:r>
-      <w:bookmarkEnd w:id="20"/>
-    </w:p>
-    <w:p>
-      <w:pPr>
-        <w:pStyle w:val="2"/>
-        <w:spacing w:before="326" w:after="326"/>
-      </w:pPr>
-      <w:bookmarkStart w:id="21" w:name="_Toc501373263"/>
-      <w:r>
-        <w:rPr>
-          <w:rFonts w:hint="eastAsia"/>
-        </w:rPr>
-        <w:t>系统性能监控</w:t>
-      </w:r>
-      <w:bookmarkEnd w:id="21"/>
-    </w:p>
-    <w:p>
-      <w:pPr>
-        <w:pStyle w:val="2"/>
-        <w:spacing w:before="326" w:after="326"/>
-      </w:pPr>
-      <w:bookmarkStart w:id="22" w:name="_Toc501373264"/>
-      <w:r>
-        <w:rPr>
-          <w:rFonts w:hint="eastAsia"/>
-        </w:rPr>
-        <w:t>事务出错分析</w:t>
-      </w:r>
-      <w:bookmarkEnd w:id="22"/>
-    </w:p>
-    <w:p>
-      <w:pPr>
-        <w:pStyle w:val="1"/>
-      </w:pPr>
-      <w:bookmarkStart w:id="23" w:name="_Toc501373265"/>
-      <w:r>
-        <w:rPr>
-          <w:rFonts w:hint="eastAsia"/>
-        </w:rPr>
-        <w:t>容量场景测试报告</w:t>
-      </w:r>
-      <w:bookmarkEnd w:id="23"/>
-    </w:p>
-    <w:p>
-      <w:pPr>
-        <w:pStyle w:val="2"/>
-        <w:spacing w:before="326" w:after="326"/>
-      </w:pPr>
-      <w:bookmarkStart w:id="24" w:name="_Toc501373266"/>
-      <w:r>
-        <w:rPr>
-          <w:rFonts w:hint="eastAsia"/>
-        </w:rPr>
-        <w:t>测试结果摘要</w:t>
-      </w:r>
-      <w:bookmarkEnd w:id="24"/>
-    </w:p>
-    <w:p>
-      <w:pPr>
-        <w:pStyle w:val="2"/>
-        <w:spacing w:before="326" w:after="326"/>
-      </w:pPr>
-      <w:bookmarkStart w:id="25" w:name="_Toc501373267"/>
-      <w:r>
-        <w:rPr>
-          <w:rFonts w:hint="eastAsia"/>
-        </w:rPr>
-        <w:t>联机交易结论</w:t>
-      </w:r>
-      <w:bookmarkEnd w:id="25"/>
-    </w:p>
-    <w:p>
-      <w:pPr>
-        <w:pStyle w:val="3"/>
-        <w:spacing w:before="326" w:after="326"/>
-      </w:pPr>
-      <w:bookmarkStart w:id="26" w:name="_Toc501373268"/>
-      <w:r>
-        <w:rPr>
-          <w:rFonts w:hint="eastAsia"/>
-        </w:rPr>
-        <w:lastRenderedPageBreak/>
-        <w:t>最佳并发数/最佳处理能力</w:t>
-      </w:r>
-      <w:bookmarkEnd w:id="26"/>
-    </w:p>
-    <w:p>
-      <w:pPr>
-        <w:pStyle w:val="3"/>
-        <w:spacing w:before="326" w:after="326"/>
-      </w:pPr>
-      <w:bookmarkStart w:id="27" w:name="_Toc501373269"/>
-      <w:r>
-        <w:rPr>
-          <w:rFonts w:hint="eastAsia"/>
-        </w:rPr>
-        <w:t>最大并发数/最大处理能力</w:t>
-      </w:r>
-      <w:bookmarkEnd w:id="27"/>
-    </w:p>
-    <w:p>
-      <w:pPr>
-        <w:pStyle w:val="3"/>
-        <w:spacing w:before="326" w:after="326"/>
-      </w:pPr>
-      <w:bookmarkStart w:id="28" w:name="_Toc501373270"/>
-      <w:r>
-        <w:rPr>
-          <w:rFonts w:hint="eastAsia"/>
-        </w:rPr>
-        <w:t>系统容量上限</w:t>
-      </w:r>
-      <w:bookmarkEnd w:id="28"/>
-    </w:p>
-    <w:p>
-      <w:pPr>
-        <w:pStyle w:val="3"/>
-        <w:spacing w:before="326" w:after="326"/>
-      </w:pPr>
-      <w:bookmarkStart w:id="29" w:name="_Toc501373271"/>
-      <w:r>
-        <w:rPr>
-          <w:rFonts w:hint="eastAsia"/>
-        </w:rPr>
-        <w:t>系统上限</w:t>
-      </w:r>
-      <w:bookmarkEnd w:id="29"/>
-    </w:p>
-    <w:p>
-      <w:pPr>
-        <w:pStyle w:val="3"/>
-        <w:spacing w:before="326" w:after="326"/>
-      </w:pPr>
-      <w:bookmarkStart w:id="30" w:name="_Toc501373272"/>
-      <w:r>
-        <w:rPr>
-          <w:rFonts w:hint="eastAsia"/>
-        </w:rPr>
-        <w:t>业务处理能力</w:t>
-      </w:r>
-      <w:bookmarkEnd w:id="30"/>
-    </w:p>
-    <w:p>
-      <w:pPr>
-        <w:pStyle w:val="3"/>
-        <w:spacing w:before="326" w:after="326"/>
-      </w:pPr>
-      <w:bookmarkStart w:id="31" w:name="_Toc501373273"/>
-      <w:r>
-        <w:rPr>
-          <w:rFonts w:hint="eastAsia"/>
-        </w:rPr>
-        <w:t>并发对性能影响</w:t>
-      </w:r>
-      <w:bookmarkEnd w:id="31"/>
-    </w:p>
-    <w:p>
-      <w:pPr>
-        <w:pStyle w:val="2"/>
-        <w:spacing w:before="326" w:after="326"/>
-      </w:pPr>
-      <w:bookmarkStart w:id="32" w:name="_Toc501373274"/>
-      <w:r>
-        <w:rPr>
-          <w:rFonts w:hint="eastAsia"/>
-        </w:rPr>
-        <w:t>批量作业结论</w:t>
-      </w:r>
       <w:bookmarkEnd w:id="32"/>
-    </w:p>
-    <w:p>
-      <w:pPr>
-        <w:pStyle w:val="2"/>
-        <w:spacing w:before="326" w:after="326"/>
-      </w:pPr>
-      <w:bookmarkStart w:id="33" w:name="_Toc501373275"/>
-      <w:r>
-        <w:rPr>
-          <w:rFonts w:hint="eastAsia"/>
-        </w:rPr>
-        <w:t>系统性能监控</w:t>
-      </w:r>
-      <w:bookmarkEnd w:id="33"/>
-    </w:p>
-    <w:p>
-      <w:pPr>
-        <w:pStyle w:val="2"/>
-        <w:spacing w:before="326" w:after="326"/>
-      </w:pPr>
-      <w:bookmarkStart w:id="34" w:name="_Toc501373276"/>
-      <w:r>
-        <w:rPr>
-          <w:rFonts w:hint="eastAsia"/>
-        </w:rPr>
-        <w:t>事务出错分析</w:t>
-      </w:r>
-      <w:bookmarkEnd w:id="34"/>
-    </w:p>
-    <w:p>
-      <w:pPr>
-        <w:pStyle w:val="1"/>
-      </w:pPr>
-      <w:bookmarkStart w:id="35" w:name="_Toc501373277"/>
-      <w:r>
-        <w:rPr>
-          <w:rFonts w:hint="eastAsia"/>
-        </w:rPr>
-        <w:t>疲劳场景测试报告</w:t>
-      </w:r>
-      <w:bookmarkEnd w:id="35"/>
-    </w:p>
-    <w:p>
-      <w:pPr>
-        <w:pStyle w:val="2"/>
-        <w:spacing w:before="326" w:after="326"/>
-      </w:pPr>
-      <w:bookmarkStart w:id="36" w:name="_Toc501373278"/>
-      <w:r>
-        <w:rPr>
-          <w:rFonts w:hint="eastAsia"/>
-        </w:rPr>
-        <w:t>测试结果摘要</w:t>
-      </w:r>
-      <w:bookmarkEnd w:id="36"/>
     </w:p>
     <w:tbl>
       <w:tblPr>
@@ -7785,7 +8497,7 @@
         <w:pStyle w:val="2"/>
         <w:spacing w:before="326" w:after="326"/>
       </w:pPr>
-      <w:bookmarkStart w:id="37" w:name="_Toc501373279"/>
+      <w:bookmarkStart w:id="33" w:name="_Toc501373279"/>
       <w:r>
         <w:rPr>
           <w:rFonts w:hint="eastAsia"/>
@@ -7793,257 +8505,257 @@
         <w:lastRenderedPageBreak/>
         <w:t>测试结论</w:t>
       </w:r>
-      <w:bookmarkEnd w:id="37"/>
+      <w:bookmarkEnd w:id="33"/>
     </w:p>
     <w:p>
       <w:pPr>
         <w:pStyle w:val="2"/>
         <w:spacing w:before="326" w:after="326"/>
       </w:pPr>
-      <w:bookmarkStart w:id="38" w:name="_Toc501373280"/>
+      <w:bookmarkStart w:id="34" w:name="_Toc501373280"/>
       <w:r>
         <w:rPr>
           <w:rFonts w:hint="eastAsia"/>
         </w:rPr>
         <w:t>响应时间结果</w:t>
       </w:r>
-      <w:bookmarkEnd w:id="38"/>
+      <w:bookmarkEnd w:id="34"/>
     </w:p>
     <w:p>
       <w:pPr>
         <w:pStyle w:val="3"/>
         <w:spacing w:before="326" w:after="326"/>
       </w:pPr>
-      <w:bookmarkStart w:id="39" w:name="_Toc501373281"/>
+      <w:bookmarkStart w:id="35" w:name="_Toc501373281"/>
       <w:r>
         <w:rPr>
           <w:rFonts w:hint="eastAsia"/>
         </w:rPr>
         <w:t>第一疲劳响应时间</w:t>
       </w:r>
-      <w:bookmarkEnd w:id="39"/>
+      <w:bookmarkEnd w:id="35"/>
     </w:p>
     <w:p>
       <w:pPr>
         <w:pStyle w:val="3"/>
         <w:spacing w:before="326" w:after="326"/>
       </w:pPr>
-      <w:bookmarkStart w:id="40" w:name="_Toc501373282"/>
+      <w:bookmarkStart w:id="36" w:name="_Toc501373282"/>
       <w:r>
         <w:rPr>
           <w:rFonts w:hint="eastAsia"/>
         </w:rPr>
         <w:t>末一次疲劳响应时间</w:t>
       </w:r>
-      <w:bookmarkEnd w:id="40"/>
+      <w:bookmarkEnd w:id="36"/>
     </w:p>
     <w:p>
       <w:pPr>
         <w:pStyle w:val="2"/>
         <w:spacing w:before="326" w:after="326"/>
       </w:pPr>
-      <w:bookmarkStart w:id="41" w:name="_Toc501373283"/>
+      <w:bookmarkStart w:id="37" w:name="_Toc501373283"/>
       <w:r>
         <w:rPr>
           <w:rFonts w:hint="eastAsia"/>
         </w:rPr>
         <w:t>处理能力结果</w:t>
       </w:r>
-      <w:bookmarkEnd w:id="41"/>
+      <w:bookmarkEnd w:id="37"/>
     </w:p>
     <w:p>
       <w:pPr>
         <w:pStyle w:val="3"/>
         <w:spacing w:before="326" w:after="326"/>
       </w:pPr>
-      <w:bookmarkStart w:id="42" w:name="_Toc501373284"/>
+      <w:bookmarkStart w:id="38" w:name="_Toc501373284"/>
       <w:r>
         <w:rPr>
           <w:rFonts w:hint="eastAsia"/>
         </w:rPr>
         <w:t>第一疲劳处理能力</w:t>
       </w:r>
-      <w:bookmarkEnd w:id="42"/>
+      <w:bookmarkEnd w:id="38"/>
     </w:p>
     <w:p>
       <w:pPr>
         <w:pStyle w:val="3"/>
         <w:spacing w:before="326" w:after="326"/>
       </w:pPr>
-      <w:bookmarkStart w:id="43" w:name="_Toc501373285"/>
+      <w:bookmarkStart w:id="39" w:name="_Toc501373285"/>
       <w:r>
         <w:rPr>
           <w:rFonts w:hint="eastAsia"/>
         </w:rPr>
         <w:t>末一次疲劳处理能力</w:t>
       </w:r>
-      <w:bookmarkEnd w:id="43"/>
+      <w:bookmarkEnd w:id="39"/>
     </w:p>
     <w:p>
       <w:pPr>
         <w:pStyle w:val="2"/>
         <w:spacing w:before="326" w:after="326"/>
       </w:pPr>
-      <w:bookmarkStart w:id="44" w:name="_Toc501373286"/>
+      <w:bookmarkStart w:id="40" w:name="_Toc501373286"/>
       <w:r>
         <w:rPr>
           <w:rFonts w:hint="eastAsia"/>
         </w:rPr>
         <w:t>系统性能监控</w:t>
       </w:r>
-      <w:bookmarkEnd w:id="44"/>
+      <w:bookmarkEnd w:id="40"/>
     </w:p>
     <w:p>
       <w:pPr>
         <w:pStyle w:val="2"/>
         <w:spacing w:before="326" w:after="326"/>
       </w:pPr>
-      <w:bookmarkStart w:id="45" w:name="_Toc501373287"/>
+      <w:bookmarkStart w:id="41" w:name="_Toc501373287"/>
       <w:r>
         <w:rPr>
           <w:rFonts w:hint="eastAsia"/>
         </w:rPr>
         <w:t>事务出错分析</w:t>
       </w:r>
-      <w:bookmarkEnd w:id="45"/>
+      <w:bookmarkEnd w:id="41"/>
     </w:p>
     <w:p>
       <w:pPr>
         <w:pStyle w:val="3"/>
         <w:spacing w:before="326" w:after="326"/>
       </w:pPr>
-      <w:bookmarkStart w:id="46" w:name="_Toc501373288"/>
+      <w:bookmarkStart w:id="42" w:name="_Toc501373288"/>
       <w:r>
         <w:rPr>
           <w:rFonts w:hint="eastAsia"/>
         </w:rPr>
         <w:t>第一次疲劳分析</w:t>
       </w:r>
-      <w:bookmarkEnd w:id="46"/>
+      <w:bookmarkEnd w:id="42"/>
     </w:p>
     <w:p>
       <w:pPr>
         <w:pStyle w:val="3"/>
         <w:spacing w:before="326" w:after="326"/>
       </w:pPr>
-      <w:bookmarkStart w:id="47" w:name="_Toc501373289"/>
+      <w:bookmarkStart w:id="43" w:name="_Toc501373289"/>
       <w:r>
         <w:rPr>
           <w:rFonts w:hint="eastAsia"/>
         </w:rPr>
         <w:t>末一次疲劳分析</w:t>
       </w:r>
-      <w:bookmarkEnd w:id="47"/>
+      <w:bookmarkEnd w:id="43"/>
     </w:p>
     <w:p>
       <w:pPr>
         <w:pStyle w:val="1"/>
       </w:pPr>
-      <w:bookmarkStart w:id="48" w:name="_Toc501373290"/>
+      <w:bookmarkStart w:id="44" w:name="_Toc501373290"/>
       <w:r>
         <w:rPr>
           <w:rFonts w:hint="eastAsia"/>
         </w:rPr>
         <w:t>性能缺陷统计分析</w:t>
       </w:r>
-      <w:bookmarkEnd w:id="48"/>
+      <w:bookmarkEnd w:id="44"/>
     </w:p>
     <w:p>
       <w:pPr>
         <w:pStyle w:val="2"/>
         <w:spacing w:before="326" w:after="326"/>
       </w:pPr>
-      <w:bookmarkStart w:id="49" w:name="_Toc501373291"/>
+      <w:bookmarkStart w:id="45" w:name="_Toc501373291"/>
       <w:r>
         <w:rPr>
           <w:rFonts w:hint="eastAsia"/>
         </w:rPr>
         <w:t>缺陷严重程度</w:t>
       </w:r>
-      <w:bookmarkEnd w:id="49"/>
+      <w:bookmarkEnd w:id="45"/>
     </w:p>
     <w:p>
       <w:pPr>
         <w:pStyle w:val="2"/>
         <w:spacing w:before="326" w:after="326"/>
       </w:pPr>
-      <w:bookmarkStart w:id="50" w:name="_Toc501373292"/>
+      <w:bookmarkStart w:id="46" w:name="_Toc501373292"/>
       <w:r>
         <w:rPr>
           <w:rFonts w:hint="eastAsia"/>
         </w:rPr>
         <w:t>缺陷类型分析</w:t>
       </w:r>
-      <w:bookmarkEnd w:id="50"/>
+      <w:bookmarkEnd w:id="46"/>
     </w:p>
     <w:p>
       <w:pPr>
         <w:pStyle w:val="2"/>
         <w:spacing w:before="326" w:after="326"/>
       </w:pPr>
-      <w:bookmarkStart w:id="51" w:name="_Toc501373293"/>
+      <w:bookmarkStart w:id="47" w:name="_Toc501373293"/>
       <w:r>
         <w:rPr>
           <w:rFonts w:hint="eastAsia"/>
         </w:rPr>
         <w:t>缺陷原因分析</w:t>
       </w:r>
-      <w:bookmarkEnd w:id="51"/>
+      <w:bookmarkEnd w:id="47"/>
     </w:p>
     <w:p>
       <w:pPr>
         <w:pStyle w:val="1"/>
       </w:pPr>
-      <w:bookmarkStart w:id="52" w:name="_Toc501373294"/>
+      <w:bookmarkStart w:id="48" w:name="_Toc501373294"/>
       <w:r>
         <w:rPr>
           <w:rFonts w:hint="eastAsia"/>
         </w:rPr>
         <w:t>测试环境分析</w:t>
       </w:r>
-      <w:bookmarkEnd w:id="52"/>
+      <w:bookmarkEnd w:id="48"/>
     </w:p>
     <w:p>
       <w:pPr>
         <w:pStyle w:val="2"/>
         <w:spacing w:before="326" w:after="326"/>
       </w:pPr>
-      <w:bookmarkStart w:id="53" w:name="_Toc501373295"/>
+      <w:bookmarkStart w:id="49" w:name="_Toc501373295"/>
       <w:r>
         <w:rPr>
           <w:rFonts w:hint="eastAsia"/>
         </w:rPr>
         <w:t>系统架构设计</w:t>
       </w:r>
-      <w:bookmarkEnd w:id="53"/>
+      <w:bookmarkEnd w:id="49"/>
     </w:p>
     <w:p>
       <w:pPr>
         <w:pStyle w:val="2"/>
         <w:spacing w:before="326" w:after="326"/>
       </w:pPr>
-      <w:bookmarkStart w:id="54" w:name="_Toc501373296"/>
+      <w:bookmarkStart w:id="50" w:name="_Toc501373296"/>
       <w:r>
         <w:rPr>
           <w:rFonts w:hint="eastAsia"/>
         </w:rPr>
         <w:t>测试环境配置</w:t>
       </w:r>
-      <w:bookmarkEnd w:id="54"/>
+      <w:bookmarkEnd w:id="50"/>
     </w:p>
     <w:p>
       <w:pPr>
         <w:pStyle w:val="2"/>
         <w:spacing w:before="326" w:after="326"/>
       </w:pPr>
-      <w:bookmarkStart w:id="55" w:name="_Toc501373297"/>
+      <w:bookmarkStart w:id="51" w:name="_Toc501373297"/>
       <w:r>
         <w:rPr>
           <w:rFonts w:hint="eastAsia"/>
         </w:rPr>
         <w:t>环境差异分析</w:t>
       </w:r>
-      <w:bookmarkEnd w:id="55"/>
+      <w:bookmarkEnd w:id="51"/>
     </w:p>
     <w:p/>
     <w:p/>
@@ -8444,6 +9156,92 @@
     </w:lvl>
   </w:abstractNum>
   <w:abstractNum w:abstractNumId="3" w15:restartNumberingAfterBreak="0">
+    <w:nsid w:val="391630F2"/>
+    <w:multiLevelType w:val="multilevel"/>
+    <w:tmpl w:val="0409001F"/>
+    <w:lvl w:ilvl="0">
+      <w:start w:val="1"/>
+      <w:numFmt w:val="decimal"/>
+      <w:lvlText w:val="%1."/>
+      <w:lvlJc w:val="left"/>
+      <w:pPr>
+        <w:ind w:left="780" w:hanging="360"/>
+      </w:pPr>
+    </w:lvl>
+    <w:lvl w:ilvl="1">
+      <w:start w:val="1"/>
+      <w:numFmt w:val="decimal"/>
+      <w:lvlText w:val="%1.%2."/>
+      <w:lvlJc w:val="left"/>
+      <w:pPr>
+        <w:ind w:left="1212" w:hanging="432"/>
+      </w:pPr>
+    </w:lvl>
+    <w:lvl w:ilvl="2">
+      <w:start w:val="1"/>
+      <w:numFmt w:val="decimal"/>
+      <w:lvlText w:val="%1.%2.%3."/>
+      <w:lvlJc w:val="left"/>
+      <w:pPr>
+        <w:ind w:left="1644" w:hanging="504"/>
+      </w:pPr>
+    </w:lvl>
+    <w:lvl w:ilvl="3">
+      <w:start w:val="1"/>
+      <w:numFmt w:val="decimal"/>
+      <w:lvlText w:val="%1.%2.%3.%4."/>
+      <w:lvlJc w:val="left"/>
+      <w:pPr>
+        <w:ind w:left="2148" w:hanging="648"/>
+      </w:pPr>
+    </w:lvl>
+    <w:lvl w:ilvl="4">
+      <w:start w:val="1"/>
+      <w:numFmt w:val="decimal"/>
+      <w:lvlText w:val="%1.%2.%3.%4.%5."/>
+      <w:lvlJc w:val="left"/>
+      <w:pPr>
+        <w:ind w:left="2652" w:hanging="792"/>
+      </w:pPr>
+    </w:lvl>
+    <w:lvl w:ilvl="5">
+      <w:start w:val="1"/>
+      <w:numFmt w:val="decimal"/>
+      <w:lvlText w:val="%1.%2.%3.%4.%5.%6."/>
+      <w:lvlJc w:val="left"/>
+      <w:pPr>
+        <w:ind w:left="3156" w:hanging="936"/>
+      </w:pPr>
+    </w:lvl>
+    <w:lvl w:ilvl="6">
+      <w:start w:val="1"/>
+      <w:numFmt w:val="decimal"/>
+      <w:lvlText w:val="%1.%2.%3.%4.%5.%6.%7."/>
+      <w:lvlJc w:val="left"/>
+      <w:pPr>
+        <w:ind w:left="3660" w:hanging="1080"/>
+      </w:pPr>
+    </w:lvl>
+    <w:lvl w:ilvl="7">
+      <w:start w:val="1"/>
+      <w:numFmt w:val="decimal"/>
+      <w:lvlText w:val="%1.%2.%3.%4.%5.%6.%7.%8."/>
+      <w:lvlJc w:val="left"/>
+      <w:pPr>
+        <w:ind w:left="4164" w:hanging="1224"/>
+      </w:pPr>
+    </w:lvl>
+    <w:lvl w:ilvl="8">
+      <w:start w:val="1"/>
+      <w:numFmt w:val="decimal"/>
+      <w:lvlText w:val="%1.%2.%3.%4.%5.%6.%7.%8.%9."/>
+      <w:lvlJc w:val="left"/>
+      <w:pPr>
+        <w:ind w:left="4740" w:hanging="1440"/>
+      </w:pPr>
+    </w:lvl>
+  </w:abstractNum>
+  <w:abstractNum w:abstractNumId="4" w15:restartNumberingAfterBreak="0">
     <w:nsid w:val="51381E79"/>
     <w:multiLevelType w:val="hybridMultilevel"/>
     <w:tmpl w:val="6518C526"/>
@@ -8529,7 +9327,7 @@
       </w:pPr>
     </w:lvl>
   </w:abstractNum>
-  <w:abstractNum w:abstractNumId="4" w15:restartNumberingAfterBreak="0">
+  <w:abstractNum w:abstractNumId="5" w15:restartNumberingAfterBreak="0">
     <w:nsid w:val="5B0C2707"/>
     <w:multiLevelType w:val="hybridMultilevel"/>
     <w:tmpl w:val="C7CC9746"/>
@@ -8615,7 +9413,93 @@
       </w:pPr>
     </w:lvl>
   </w:abstractNum>
-  <w:abstractNum w:abstractNumId="5" w15:restartNumberingAfterBreak="0">
+  <w:abstractNum w:abstractNumId="6" w15:restartNumberingAfterBreak="0">
+    <w:nsid w:val="5DFA7906"/>
+    <w:multiLevelType w:val="hybridMultilevel"/>
+    <w:tmpl w:val="4F20CC8A"/>
+    <w:lvl w:ilvl="0" w:tplc="0409000F">
+      <w:start w:val="1"/>
+      <w:numFmt w:val="decimal"/>
+      <w:lvlText w:val="%1."/>
+      <w:lvlJc w:val="left"/>
+      <w:pPr>
+        <w:ind w:left="3300" w:hanging="360"/>
+      </w:pPr>
+    </w:lvl>
+    <w:lvl w:ilvl="1" w:tplc="04090019" w:tentative="1">
+      <w:start w:val="1"/>
+      <w:numFmt w:val="lowerLetter"/>
+      <w:lvlText w:val="%2."/>
+      <w:lvlJc w:val="left"/>
+      <w:pPr>
+        <w:ind w:left="4020" w:hanging="360"/>
+      </w:pPr>
+    </w:lvl>
+    <w:lvl w:ilvl="2" w:tplc="0409001B" w:tentative="1">
+      <w:start w:val="1"/>
+      <w:numFmt w:val="lowerRoman"/>
+      <w:lvlText w:val="%3."/>
+      <w:lvlJc w:val="right"/>
+      <w:pPr>
+        <w:ind w:left="4740" w:hanging="180"/>
+      </w:pPr>
+    </w:lvl>
+    <w:lvl w:ilvl="3" w:tplc="0409000F" w:tentative="1">
+      <w:start w:val="1"/>
+      <w:numFmt w:val="decimal"/>
+      <w:lvlText w:val="%4."/>
+      <w:lvlJc w:val="left"/>
+      <w:pPr>
+        <w:ind w:left="5460" w:hanging="360"/>
+      </w:pPr>
+    </w:lvl>
+    <w:lvl w:ilvl="4" w:tplc="04090019" w:tentative="1">
+      <w:start w:val="1"/>
+      <w:numFmt w:val="lowerLetter"/>
+      <w:lvlText w:val="%5."/>
+      <w:lvlJc w:val="left"/>
+      <w:pPr>
+        <w:ind w:left="6180" w:hanging="360"/>
+      </w:pPr>
+    </w:lvl>
+    <w:lvl w:ilvl="5" w:tplc="0409001B" w:tentative="1">
+      <w:start w:val="1"/>
+      <w:numFmt w:val="lowerRoman"/>
+      <w:lvlText w:val="%6."/>
+      <w:lvlJc w:val="right"/>
+      <w:pPr>
+        <w:ind w:left="6900" w:hanging="180"/>
+      </w:pPr>
+    </w:lvl>
+    <w:lvl w:ilvl="6" w:tplc="0409000F" w:tentative="1">
+      <w:start w:val="1"/>
+      <w:numFmt w:val="decimal"/>
+      <w:lvlText w:val="%7."/>
+      <w:lvlJc w:val="left"/>
+      <w:pPr>
+        <w:ind w:left="7620" w:hanging="360"/>
+      </w:pPr>
+    </w:lvl>
+    <w:lvl w:ilvl="7" w:tplc="04090019" w:tentative="1">
+      <w:start w:val="1"/>
+      <w:numFmt w:val="lowerLetter"/>
+      <w:lvlText w:val="%8."/>
+      <w:lvlJc w:val="left"/>
+      <w:pPr>
+        <w:ind w:left="8340" w:hanging="360"/>
+      </w:pPr>
+    </w:lvl>
+    <w:lvl w:ilvl="8" w:tplc="0409001B" w:tentative="1">
+      <w:start w:val="1"/>
+      <w:numFmt w:val="lowerRoman"/>
+      <w:lvlText w:val="%9."/>
+      <w:lvlJc w:val="right"/>
+      <w:pPr>
+        <w:ind w:left="9060" w:hanging="180"/>
+      </w:pPr>
+    </w:lvl>
+  </w:abstractNum>
+  <w:abstractNum w:abstractNumId="7" w15:restartNumberingAfterBreak="0">
     <w:nsid w:val="6F0D1B5B"/>
     <w:multiLevelType w:val="hybridMultilevel"/>
     <w:tmpl w:val="6BA627A4"/>
@@ -8701,7 +9585,7 @@
       </w:pPr>
     </w:lvl>
   </w:abstractNum>
-  <w:abstractNum w:abstractNumId="6" w15:restartNumberingAfterBreak="0">
+  <w:abstractNum w:abstractNumId="8" w15:restartNumberingAfterBreak="0">
     <w:nsid w:val="75297C14"/>
     <w:multiLevelType w:val="multilevel"/>
     <w:tmpl w:val="11681A38"/>
@@ -8812,6 +9696,92 @@
       <w:rPr>
         <w:rFonts w:hint="eastAsia"/>
       </w:rPr>
+    </w:lvl>
+  </w:abstractNum>
+  <w:abstractNum w:abstractNumId="9" w15:restartNumberingAfterBreak="0">
+    <w:nsid w:val="7C2F62EF"/>
+    <w:multiLevelType w:val="multilevel"/>
+    <w:tmpl w:val="0409001F"/>
+    <w:lvl w:ilvl="0">
+      <w:start w:val="1"/>
+      <w:numFmt w:val="decimal"/>
+      <w:lvlText w:val="%1."/>
+      <w:lvlJc w:val="left"/>
+      <w:pPr>
+        <w:ind w:left="780" w:hanging="360"/>
+      </w:pPr>
+    </w:lvl>
+    <w:lvl w:ilvl="1">
+      <w:start w:val="1"/>
+      <w:numFmt w:val="decimal"/>
+      <w:lvlText w:val="%1.%2."/>
+      <w:lvlJc w:val="left"/>
+      <w:pPr>
+        <w:ind w:left="1212" w:hanging="432"/>
+      </w:pPr>
+    </w:lvl>
+    <w:lvl w:ilvl="2">
+      <w:start w:val="1"/>
+      <w:numFmt w:val="decimal"/>
+      <w:lvlText w:val="%1.%2.%3."/>
+      <w:lvlJc w:val="left"/>
+      <w:pPr>
+        <w:ind w:left="1644" w:hanging="504"/>
+      </w:pPr>
+    </w:lvl>
+    <w:lvl w:ilvl="3">
+      <w:start w:val="1"/>
+      <w:numFmt w:val="decimal"/>
+      <w:lvlText w:val="%1.%2.%3.%4."/>
+      <w:lvlJc w:val="left"/>
+      <w:pPr>
+        <w:ind w:left="2148" w:hanging="648"/>
+      </w:pPr>
+    </w:lvl>
+    <w:lvl w:ilvl="4">
+      <w:start w:val="1"/>
+      <w:numFmt w:val="decimal"/>
+      <w:lvlText w:val="%1.%2.%3.%4.%5."/>
+      <w:lvlJc w:val="left"/>
+      <w:pPr>
+        <w:ind w:left="2652" w:hanging="792"/>
+      </w:pPr>
+    </w:lvl>
+    <w:lvl w:ilvl="5">
+      <w:start w:val="1"/>
+      <w:numFmt w:val="decimal"/>
+      <w:lvlText w:val="%1.%2.%3.%4.%5.%6."/>
+      <w:lvlJc w:val="left"/>
+      <w:pPr>
+        <w:ind w:left="3156" w:hanging="936"/>
+      </w:pPr>
+    </w:lvl>
+    <w:lvl w:ilvl="6">
+      <w:start w:val="1"/>
+      <w:numFmt w:val="decimal"/>
+      <w:lvlText w:val="%1.%2.%3.%4.%5.%6.%7."/>
+      <w:lvlJc w:val="left"/>
+      <w:pPr>
+        <w:ind w:left="3660" w:hanging="1080"/>
+      </w:pPr>
+    </w:lvl>
+    <w:lvl w:ilvl="7">
+      <w:start w:val="1"/>
+      <w:numFmt w:val="decimal"/>
+      <w:lvlText w:val="%1.%2.%3.%4.%5.%6.%7.%8."/>
+      <w:lvlJc w:val="left"/>
+      <w:pPr>
+        <w:ind w:left="4164" w:hanging="1224"/>
+      </w:pPr>
+    </w:lvl>
+    <w:lvl w:ilvl="8">
+      <w:start w:val="1"/>
+      <w:numFmt w:val="decimal"/>
+      <w:lvlText w:val="%1.%2.%3.%4.%5.%6.%7.%8.%9."/>
+      <w:lvlJc w:val="left"/>
+      <w:pPr>
+        <w:ind w:left="4740" w:hanging="1440"/>
+      </w:pPr>
     </w:lvl>
   </w:abstractNum>
   <w:num w:numId="1">
@@ -8848,19 +9818,19 @@
     </w:lvlOverride>
   </w:num>
   <w:num w:numId="3">
-    <w:abstractNumId w:val="6"/>
+    <w:abstractNumId w:val="8"/>
   </w:num>
   <w:num w:numId="4">
     <w:abstractNumId w:val="1"/>
   </w:num>
   <w:num w:numId="5">
-    <w:abstractNumId w:val="6"/>
+    <w:abstractNumId w:val="8"/>
   </w:num>
   <w:num w:numId="6">
     <w:abstractNumId w:val="1"/>
   </w:num>
   <w:num w:numId="7">
-    <w:abstractNumId w:val="6"/>
+    <w:abstractNumId w:val="8"/>
     <w:lvlOverride w:ilvl="0">
       <w:startOverride w:val="1"/>
     </w:lvlOverride>
@@ -8890,10 +9860,10 @@
     </w:lvlOverride>
   </w:num>
   <w:num w:numId="8">
-    <w:abstractNumId w:val="5"/>
+    <w:abstractNumId w:val="7"/>
   </w:num>
   <w:num w:numId="9">
-    <w:abstractNumId w:val="4"/>
+    <w:abstractNumId w:val="5"/>
   </w:num>
   <w:num w:numId="10">
     <w:abstractNumId w:val="2"/>
@@ -8902,7 +9872,7 @@
     <w:abstractNumId w:val="0"/>
   </w:num>
   <w:num w:numId="12">
-    <w:abstractNumId w:val="3"/>
+    <w:abstractNumId w:val="4"/>
   </w:num>
   <w:num w:numId="13">
     <w:abstractNumId w:val="1"/>
@@ -8993,6 +9963,15 @@
     <w:lvlOverride w:ilvl="8">
       <w:startOverride w:val="1"/>
     </w:lvlOverride>
+  </w:num>
+  <w:num w:numId="16">
+    <w:abstractNumId w:val="6"/>
+  </w:num>
+  <w:num w:numId="17">
+    <w:abstractNumId w:val="9"/>
+  </w:num>
+  <w:num w:numId="18">
+    <w:abstractNumId w:val="3"/>
   </w:num>
 </w:numbering>
 </file>
@@ -9117,6 +10096,7 @@
     <w:lsdException w:name="HTML Sample" w:semiHidden="1" w:unhideWhenUsed="1"/>
     <w:lsdException w:name="HTML Typewriter" w:semiHidden="1" w:unhideWhenUsed="1"/>
     <w:lsdException w:name="HTML Variable" w:semiHidden="1" w:unhideWhenUsed="1"/>
+    <w:lsdException w:name="Normal Table" w:semiHidden="1" w:unhideWhenUsed="1"/>
     <w:lsdException w:name="annotation subject" w:semiHidden="1" w:unhideWhenUsed="1"/>
     <w:lsdException w:name="No List" w:semiHidden="1" w:unhideWhenUsed="1"/>
     <w:lsdException w:name="Outline List 1" w:semiHidden="1" w:unhideWhenUsed="1"/>
@@ -9163,8 +10143,10 @@
     <w:lsdException w:name="Table Subtle 2" w:semiHidden="1" w:unhideWhenUsed="1"/>
     <w:lsdException w:name="Table Web 1" w:semiHidden="1" w:unhideWhenUsed="1"/>
     <w:lsdException w:name="Table Web 2" w:semiHidden="1" w:unhideWhenUsed="1"/>
+    <w:lsdException w:name="Table Web 3" w:semiHidden="1" w:unhideWhenUsed="1"/>
     <w:lsdException w:name="Balloon Text" w:semiHidden="1" w:unhideWhenUsed="1"/>
     <w:lsdException w:name="Table Grid" w:uiPriority="39"/>
+    <w:lsdException w:name="Table Theme" w:semiHidden="1" w:unhideWhenUsed="1"/>
     <w:lsdException w:name="Placeholder Text" w:semiHidden="1"/>
     <w:lsdException w:name="No Spacing" w:uiPriority="1" w:qFormat="1"/>
     <w:lsdException w:name="Light Shading" w:uiPriority="60"/>
@@ -10046,7 +11028,7 @@
 </file>
 
 <file path=customXml/itemProps2.xml><?xml version="1.0" encoding="utf-8"?>
-<ds:datastoreItem xmlns:ds="http://schemas.openxmlformats.org/officeDocument/2006/customXml" ds:itemID="{F1CD66E5-4B58-4F7A-BBCC-9200B0EA0882}">
+<ds:datastoreItem xmlns:ds="http://schemas.openxmlformats.org/officeDocument/2006/customXml" ds:itemID="{DC72CEE7-2347-4DF3-BF63-D5E8E2324AE4}">
   <ds:schemaRefs>
     <ds:schemaRef ds:uri="http://schemas.openxmlformats.org/officeDocument/2006/bibliography"/>
   </ds:schemaRefs>

</xml_diff>